<commit_message>
Report layout have wrong column alignment (#4502)
<!-- Thank you for submitting a Pull Request. If you're new to
contributing to BCApps please read our pull request guideline below
* https://github.com/microsoft/BCApps/Contributing.md
-->
#### Summary <!-- Provide a general summary of your changes -->
Report layout has wrong column alignment

#### Work Item(s) <!-- Add the issue number here after the #. The issue
needs to be open and approved. Submitting PRs with no linked issues or
unapproved issues is highly discouraged. -->
Fixes
[AB#598075](https://dynamicssmb2.visualstudio.com/1fcb79e7-ab07-432a-a3c6-6cf5a88ba4a5/_workitems/edit/598075)
</commit_message>
<xml_diff>
--- a/src/Apps/W1/Subscription Billing/App/Billing/Report Extensions/Layouts/SalesInvoiceForSubscriptionBilling.docx
+++ b/src/Apps/W1/Subscription Billing/App/Billing/Report Extensions/Layouts/SalesInvoiceForSubscriptionBilling.docx
@@ -1,18 +1,18 @@
 
 <file path=word/document.xml><?xml version="1.0" encoding="utf-8"?>
-<w:document xmlns:a="http://schemas.openxmlformats.org/drawingml/2006/main" xmlns:pic="http://schemas.openxmlformats.org/drawingml/2006/picture" xmlns:a14="http://schemas.microsoft.com/office/drawing/2010/main" xmlns:wpc="http://schemas.microsoft.com/office/word/2010/wordprocessingCanvas" xmlns:cx="http://schemas.microsoft.com/office/drawing/2014/chartex" xmlns:cx1="http://schemas.microsoft.com/office/drawing/2015/9/8/chartex" xmlns:cx2="http://schemas.microsoft.com/office/drawing/2015/10/21/chartex" xmlns:cx3="http://schemas.microsoft.com/office/drawing/2016/5/9/chartex" xmlns:cx4="http://schemas.microsoft.com/office/drawing/2016/5/10/chartex" xmlns:cx5="http://schemas.microsoft.com/office/drawing/2016/5/11/chartex" xmlns:cx6="http://schemas.microsoft.com/office/drawing/2016/5/12/chartex" xmlns:cx7="http://schemas.microsoft.com/office/drawing/2016/5/13/chartex" xmlns:cx8="http://schemas.microsoft.com/office/drawing/2016/5/14/chartex" xmlns:mc="http://schemas.openxmlformats.org/markup-compatibility/2006" xmlns:aink="http://schemas.microsoft.com/office/drawing/2016/ink" xmlns:am3d="http://schemas.microsoft.com/office/drawing/2017/model3d" xmlns:o="urn:schemas-microsoft-com:office:office" xmlns:oel="http://schemas.microsoft.com/office/2019/extlst" xmlns:r="http://schemas.openxmlformats.org/officeDocument/2006/relationships" xmlns:m="http://schemas.openxmlformats.org/officeDocument/2006/math" xmlns:v="urn:schemas-microsoft-com:vml" xmlns:wp14="http://schemas.microsoft.com/office/word/2010/wordprocessingDrawing" xmlns:wp="http://schemas.openxmlformats.org/drawingml/2006/wordprocessingDrawing" xmlns:w10="urn:schemas-microsoft-com:office:word" xmlns:w="http://schemas.openxmlformats.org/wordprocessingml/2006/main" xmlns:w14="http://schemas.microsoft.com/office/word/2010/wordml" xmlns:w15="http://schemas.microsoft.com/office/word/2012/wordml" xmlns:w16cex="http://schemas.microsoft.com/office/word/2018/wordml/cex" xmlns:w16cid="http://schemas.microsoft.com/office/word/2016/wordml/cid" xmlns:w16="http://schemas.microsoft.com/office/word/2018/wordml" xmlns:w16du="http://schemas.microsoft.com/office/word/2023/wordml/word16du" xmlns:w16sdtdh="http://schemas.microsoft.com/office/word/2020/wordml/sdtdatahash" xmlns:w16sdtfl="http://schemas.microsoft.com/office/word/2024/wordml/sdtformatlock" xmlns:w16se="http://schemas.microsoft.com/office/word/2015/wordml/symex" xmlns:wpg="http://schemas.microsoft.com/office/word/2010/wordprocessingGroup" xmlns:wpi="http://schemas.microsoft.com/office/word/2010/wordprocessingInk" xmlns:wne="http://schemas.microsoft.com/office/word/2006/wordml" xmlns:wps="http://schemas.microsoft.com/office/word/2010/wordprocessingShape" mc:Ignorable="w14 w15 w16se w16cid w16 w16cex w16sdtdh w16sdtfl w16du wp14">
+<w:document xmlns:wpc="http://schemas.microsoft.com/office/word/2010/wordprocessingCanvas" xmlns:cx="http://schemas.microsoft.com/office/drawing/2014/chartex" xmlns:cx1="http://schemas.microsoft.com/office/drawing/2015/9/8/chartex" xmlns:cx2="http://schemas.microsoft.com/office/drawing/2015/10/21/chartex" xmlns:cx3="http://schemas.microsoft.com/office/drawing/2016/5/9/chartex" xmlns:cx4="http://schemas.microsoft.com/office/drawing/2016/5/10/chartex" xmlns:cx5="http://schemas.microsoft.com/office/drawing/2016/5/11/chartex" xmlns:cx6="http://schemas.microsoft.com/office/drawing/2016/5/12/chartex" xmlns:cx7="http://schemas.microsoft.com/office/drawing/2016/5/13/chartex" xmlns:cx8="http://schemas.microsoft.com/office/drawing/2016/5/14/chartex" xmlns:mc="http://schemas.openxmlformats.org/markup-compatibility/2006" xmlns:aink="http://schemas.microsoft.com/office/drawing/2016/ink" xmlns:am3d="http://schemas.microsoft.com/office/drawing/2017/model3d" xmlns:o="urn:schemas-microsoft-com:office:office" xmlns:oel="http://schemas.microsoft.com/office/2019/extlst" xmlns:r="http://schemas.openxmlformats.org/officeDocument/2006/relationships" xmlns:m="http://schemas.openxmlformats.org/officeDocument/2006/math" xmlns:v="urn:schemas-microsoft-com:vml" xmlns:wp14="http://schemas.microsoft.com/office/word/2010/wordprocessingDrawing" xmlns:wp="http://schemas.openxmlformats.org/drawingml/2006/wordprocessingDrawing" xmlns:w10="urn:schemas-microsoft-com:office:word" xmlns:w="http://schemas.openxmlformats.org/wordprocessingml/2006/main" xmlns:w14="http://schemas.microsoft.com/office/word/2010/wordml" xmlns:w15="http://schemas.microsoft.com/office/word/2012/wordml" xmlns:w16cex="http://schemas.microsoft.com/office/word/2018/wordml/cex" xmlns:w16cid="http://schemas.microsoft.com/office/word/2016/wordml/cid" xmlns:w16="http://schemas.microsoft.com/office/word/2018/wordml" xmlns:w16du="http://schemas.microsoft.com/office/word/2023/wordml/word16du" xmlns:w16sdtdh="http://schemas.microsoft.com/office/word/2020/wordml/sdtdatahash" xmlns:w16sdtfl="http://schemas.microsoft.com/office/word/2024/wordml/sdtformatlock" xmlns:w16se="http://schemas.microsoft.com/office/word/2015/wordml/symex" xmlns:wpg="http://schemas.microsoft.com/office/word/2010/wordprocessingGroup" xmlns:wpi="http://schemas.microsoft.com/office/word/2010/wordprocessingInk" xmlns:wne="http://schemas.microsoft.com/office/word/2006/wordml" xmlns:wps="http://schemas.microsoft.com/office/word/2010/wordprocessingShape" mc:Ignorable="w14 w15 w16se w16cid w16 w16cex w16sdtdh w16sdtfl w16du wp14">
   <w:body>
     <w:tbl>
       <w:tblPr>
         <w:tblStyle w:val="TableGrid"/>
         <w:tblW w:w="5000" w:type="pct"/>
         <w:tblBorders>
-          <w:top w:val="none" w:color="auto" w:sz="0" w:space="0"/>
-          <w:left w:val="none" w:color="auto" w:sz="0" w:space="0"/>
-          <w:bottom w:val="none" w:color="auto" w:sz="0" w:space="0"/>
-          <w:right w:val="none" w:color="auto" w:sz="0" w:space="0"/>
-          <w:insideH w:val="none" w:color="auto" w:sz="0" w:space="0"/>
-          <w:insideV w:val="none" w:color="auto" w:sz="0" w:space="0"/>
+          <w:top w:val="none" w:sz="0" w:space="0" w:color="auto"/>
+          <w:left w:val="none" w:sz="0" w:space="0" w:color="auto"/>
+          <w:bottom w:val="none" w:sz="0" w:space="0" w:color="auto"/>
+          <w:right w:val="none" w:sz="0" w:space="0" w:color="auto"/>
+          <w:insideH w:val="none" w:sz="0" w:space="0" w:color="auto"/>
+          <w:insideV w:val="none" w:sz="0" w:space="0" w:color="auto"/>
         </w:tblBorders>
         <w:tblCellMar>
           <w:left w:w="0" w:type="dxa"/>
@@ -588,12 +588,12 @@
         <w:tblStyle w:val="TableGrid"/>
         <w:tblW w:w="0" w:type="auto"/>
         <w:tblBorders>
-          <w:top w:val="none" w:color="auto" w:sz="0" w:space="0"/>
-          <w:left w:val="none" w:color="auto" w:sz="0" w:space="0"/>
-          <w:bottom w:val="none" w:color="auto" w:sz="0" w:space="0"/>
-          <w:right w:val="none" w:color="auto" w:sz="0" w:space="0"/>
-          <w:insideH w:val="none" w:color="auto" w:sz="0" w:space="0"/>
-          <w:insideV w:val="none" w:color="auto" w:sz="0" w:space="0"/>
+          <w:top w:val="none" w:sz="0" w:space="0" w:color="auto"/>
+          <w:left w:val="none" w:sz="0" w:space="0" w:color="auto"/>
+          <w:bottom w:val="none" w:sz="0" w:space="0" w:color="auto"/>
+          <w:right w:val="none" w:sz="0" w:space="0" w:color="auto"/>
+          <w:insideH w:val="none" w:sz="0" w:space="0" w:color="auto"/>
+          <w:insideV w:val="none" w:sz="0" w:space="0" w:color="auto"/>
         </w:tblBorders>
         <w:tblLayout w:type="fixed"/>
         <w:tblCellMar>
@@ -1350,7 +1350,7 @@
         <w:alias w:val="#Nav: /Header/WorkDescriptionLines"/>
         <w:tag w:val="#Nav: Standard_Sales_Invoice/1306"/>
         <w:id w:val="348460567"/>
-        <w15:dataBinding w:prefixMappings="xmlns:ns0='urn:microsoft-dynamics-nav/reports/Standard_Sales_Invoice/1306/'" w:xpath="/ns0:NavWordReportXmlPart[1]/ns0:Header[1]/ns0:WorkDescriptionLines" w:storeItemID="{AF7A6226-6056-400F-ADDA-E1ADA7C08250}"/>
+        <w15:dataBinding w:prefixMappings="xmlns:ns0='urn:microsoft-dynamics-nav/reports/Standard_Sales_Invoice/1306/' " w:xpath="/ns0:NavWordReportXmlPart[1]/ns0:Header[1]/ns0:WorkDescriptionLines" w:storeItemID="{AF7A6226-6056-400F-ADDA-E1ADA7C08250}"/>
         <w15:repeatingSection/>
       </w:sdtPr>
       <w:sdtContent>
@@ -1432,7 +1432,7 @@
               <w:tcPr>
                 <w:tcW w:w="954" w:type="dxa"/>
                 <w:tcBorders>
-                  <w:bottom w:val="single" w:color="auto" w:sz="4" w:space="0"/>
+                  <w:bottom w:val="single" w:sz="4" w:space="0" w:color="auto"/>
                 </w:tcBorders>
                 <w:vAlign w:val="bottom"/>
               </w:tcPr>
@@ -1466,7 +1466,7 @@
               <w:tcPr>
                 <w:tcW w:w="2268" w:type="dxa"/>
                 <w:tcBorders>
-                  <w:bottom w:val="single" w:color="auto" w:sz="4" w:space="0"/>
+                  <w:bottom w:val="single" w:sz="4" w:space="0" w:color="auto"/>
                 </w:tcBorders>
                 <w:vAlign w:val="bottom"/>
               </w:tcPr>
@@ -1500,7 +1500,7 @@
               <w:tcPr>
                 <w:tcW w:w="1021" w:type="dxa"/>
                 <w:tcBorders>
-                  <w:bottom w:val="single" w:color="auto" w:sz="4" w:space="0"/>
+                  <w:bottom w:val="single" w:sz="4" w:space="0" w:color="auto"/>
                 </w:tcBorders>
                 <w:vAlign w:val="bottom"/>
               </w:tcPr>
@@ -1534,7 +1534,7 @@
               <w:tcPr>
                 <w:tcW w:w="907" w:type="dxa"/>
                 <w:tcBorders>
-                  <w:bottom w:val="single" w:color="auto" w:sz="4" w:space="0"/>
+                  <w:bottom w:val="single" w:sz="4" w:space="0" w:color="auto"/>
                 </w:tcBorders>
                 <w:vAlign w:val="bottom"/>
               </w:tcPr>
@@ -1557,7 +1557,7 @@
           <w:tcPr>
             <w:tcW w:w="680" w:type="dxa"/>
             <w:tcBorders>
-              <w:bottom w:val="single" w:color="auto" w:sz="4" w:space="0"/>
+              <w:bottom w:val="single" w:sz="4" w:space="0" w:color="auto"/>
             </w:tcBorders>
             <w:vAlign w:val="bottom"/>
           </w:tcPr>
@@ -1583,7 +1583,7 @@
               <w:tcPr>
                 <w:tcW w:w="1365" w:type="dxa"/>
                 <w:tcBorders>
-                  <w:bottom w:val="single" w:color="auto" w:sz="4" w:space="0"/>
+                  <w:bottom w:val="single" w:sz="4" w:space="0" w:color="auto"/>
                 </w:tcBorders>
                 <w:vAlign w:val="bottom"/>
               </w:tcPr>
@@ -1606,7 +1606,7 @@
           <w:tcPr>
             <w:tcW w:w="620" w:type="dxa"/>
             <w:tcBorders>
-              <w:bottom w:val="single" w:color="auto" w:sz="4" w:space="0"/>
+              <w:bottom w:val="single" w:sz="4" w:space="0" w:color="auto"/>
             </w:tcBorders>
             <w:vAlign w:val="bottom"/>
           </w:tcPr>
@@ -1632,7 +1632,7 @@
               <w:tcPr>
                 <w:tcW w:w="709" w:type="dxa"/>
                 <w:tcBorders>
-                  <w:bottom w:val="single" w:color="auto" w:sz="4" w:space="0"/>
+                  <w:bottom w:val="single" w:sz="4" w:space="0" w:color="auto"/>
                 </w:tcBorders>
                 <w:vAlign w:val="bottom"/>
               </w:tcPr>
@@ -1667,7 +1667,7 @@
               <w:tcPr>
                 <w:tcW w:w="1682" w:type="dxa"/>
                 <w:tcBorders>
-                  <w:bottom w:val="single" w:color="auto" w:sz="4" w:space="0"/>
+                  <w:bottom w:val="single" w:sz="4" w:space="0" w:color="auto"/>
                 </w:tcBorders>
                 <w:tcMar>
                   <w:right w:w="0" w:type="dxa"/>
@@ -1699,7 +1699,7 @@
           <w:tcPr>
             <w:tcW w:w="954" w:type="dxa"/>
             <w:tcBorders>
-              <w:top w:val="single" w:color="auto" w:sz="4" w:space="0"/>
+              <w:top w:val="single" w:sz="4" w:space="0" w:color="auto"/>
             </w:tcBorders>
           </w:tcPr>
           <w:p>
@@ -1716,7 +1716,7 @@
           <w:tcPr>
             <w:tcW w:w="2268" w:type="dxa"/>
             <w:tcBorders>
-              <w:top w:val="single" w:color="auto" w:sz="4" w:space="0"/>
+              <w:top w:val="single" w:sz="4" w:space="0" w:color="auto"/>
             </w:tcBorders>
           </w:tcPr>
           <w:p>
@@ -1733,7 +1733,7 @@
           <w:tcPr>
             <w:tcW w:w="1021" w:type="dxa"/>
             <w:tcBorders>
-              <w:top w:val="single" w:color="auto" w:sz="4" w:space="0"/>
+              <w:top w:val="single" w:sz="4" w:space="0" w:color="auto"/>
             </w:tcBorders>
           </w:tcPr>
           <w:p>
@@ -1750,7 +1750,7 @@
           <w:tcPr>
             <w:tcW w:w="907" w:type="dxa"/>
             <w:tcBorders>
-              <w:top w:val="single" w:color="auto" w:sz="4" w:space="0"/>
+              <w:top w:val="single" w:sz="4" w:space="0" w:color="auto"/>
             </w:tcBorders>
           </w:tcPr>
           <w:p>
@@ -1767,7 +1767,7 @@
           <w:tcPr>
             <w:tcW w:w="680" w:type="dxa"/>
             <w:tcBorders>
-              <w:top w:val="single" w:color="auto" w:sz="4" w:space="0"/>
+              <w:top w:val="single" w:sz="4" w:space="0" w:color="auto"/>
             </w:tcBorders>
           </w:tcPr>
           <w:p>
@@ -1784,7 +1784,7 @@
           <w:tcPr>
             <w:tcW w:w="1365" w:type="dxa"/>
             <w:tcBorders>
-              <w:top w:val="single" w:color="auto" w:sz="4" w:space="0"/>
+              <w:top w:val="single" w:sz="4" w:space="0" w:color="auto"/>
             </w:tcBorders>
           </w:tcPr>
           <w:p>
@@ -1801,7 +1801,7 @@
           <w:tcPr>
             <w:tcW w:w="620" w:type="dxa"/>
             <w:tcBorders>
-              <w:top w:val="single" w:color="auto" w:sz="4" w:space="0"/>
+              <w:top w:val="single" w:sz="4" w:space="0" w:color="auto"/>
             </w:tcBorders>
           </w:tcPr>
           <w:p>
@@ -1818,7 +1818,7 @@
           <w:tcPr>
             <w:tcW w:w="709" w:type="dxa"/>
             <w:tcBorders>
-              <w:top w:val="single" w:color="auto" w:sz="4" w:space="0"/>
+              <w:top w:val="single" w:sz="4" w:space="0" w:color="auto"/>
             </w:tcBorders>
           </w:tcPr>
           <w:p>
@@ -1835,7 +1835,7 @@
           <w:tcPr>
             <w:tcW w:w="1682" w:type="dxa"/>
             <w:tcBorders>
-              <w:top w:val="single" w:color="auto" w:sz="4" w:space="0"/>
+              <w:top w:val="single" w:sz="4" w:space="0" w:color="auto"/>
             </w:tcBorders>
             <w:tcMar>
               <w:right w:w="0" w:type="dxa"/>
@@ -1863,7 +1863,7 @@
           <w:alias w:val="#Nav: /Header/Line"/>
           <w:tag w:val="#Nav: Standard_Sales_Invoice/1306"/>
           <w:id w:val="1327254768"/>
-          <w15:dataBinding w:prefixMappings="xmlns:ns0='urn:microsoft-dynamics-nav/reports/Standard_Sales_Invoice/1306/'" w:xpath="/ns0:NavWordReportXmlPart[1]/ns0:Header[1]/ns0:Line" w:storeItemID="{AF7A6226-6056-400F-ADDA-E1ADA7C08250}"/>
+          <w15:dataBinding w:prefixMappings="xmlns:ns0='urn:microsoft-dynamics-nav/reports/Standard_Sales_Invoice/1306/' " w:xpath="/ns0:NavWordReportXmlPart[1]/ns0:Header[1]/ns0:Line" w:storeItemID="{AF7A6226-6056-400F-ADDA-E1ADA7C08250}"/>
           <w15:repeatingSection/>
         </w:sdtPr>
         <w:sdtEndPr>
@@ -2045,6 +2045,7 @@
                       </w:tcPr>
                       <w:p>
                         <w:pPr>
+                          <w:jc w:val="right"/>
                           <w:rPr>
                             <w:sz w:val="18"/>
                             <w:szCs w:val="18"/>
@@ -2123,6 +2124,7 @@
                       </w:tcPr>
                       <w:p>
                         <w:pPr>
+                          <w:jc w:val="right"/>
                           <w:rPr>
                             <w:sz w:val="18"/>
                             <w:szCs w:val="18"/>
@@ -2201,6 +2203,7 @@
                       </w:tcPr>
                       <w:p>
                         <w:pPr>
+                          <w:jc w:val="right"/>
                           <w:rPr>
                             <w:sz w:val="18"/>
                             <w:szCs w:val="18"/>
@@ -2243,6 +2246,7 @@
                       </w:tcPr>
                       <w:p>
                         <w:pPr>
+                          <w:jc w:val="right"/>
                           <w:rPr>
                             <w:sz w:val="18"/>
                             <w:szCs w:val="18"/>
@@ -2373,7 +2377,7 @@
           <w:alias w:val="#Nav: /Header/ReportTotalsLine"/>
           <w:tag w:val="#Nav: Standard_Sales_Invoice/1306"/>
           <w:id w:val="1981810996"/>
-          <w15:dataBinding w:prefixMappings="xmlns:ns0='urn:microsoft-dynamics-nav/reports/Standard_Sales_Invoice/1306/'" w:xpath="/ns0:NavWordReportXmlPart[1]/ns0:Header[1]/ns0:ReportTotalsLine" w:storeItemID="{AF7A6226-6056-400F-ADDA-E1ADA7C08250}"/>
+          <w15:dataBinding w:prefixMappings="xmlns:ns0='urn:microsoft-dynamics-nav/reports/Standard_Sales_Invoice/1306/' " w:xpath="/ns0:NavWordReportXmlPart[1]/ns0:Header[1]/ns0:ReportTotalsLine" w:storeItemID="{AF7A6226-6056-400F-ADDA-E1ADA7C08250}"/>
           <w15:repeatingSection/>
         </w:sdtPr>
         <w:sdtEndPr>
@@ -2681,7 +2685,7 @@
                 <w:tcW w:w="2694" w:type="dxa"/>
                 <w:gridSpan w:val="3"/>
                 <w:tcBorders>
-                  <w:bottom w:val="single" w:color="auto" w:sz="4" w:space="0"/>
+                  <w:bottom w:val="single" w:sz="4" w:space="0" w:color="auto"/>
                 </w:tcBorders>
               </w:tcPr>
               <w:p>
@@ -2722,7 +2726,7 @@
               <w:tcPr>
                 <w:tcW w:w="1682" w:type="dxa"/>
                 <w:tcBorders>
-                  <w:bottom w:val="single" w:color="auto" w:sz="4" w:space="0"/>
+                  <w:bottom w:val="single" w:sz="4" w:space="0" w:color="auto"/>
                 </w:tcBorders>
                 <w:tcMar>
                   <w:right w:w="0" w:type="dxa"/>
@@ -2790,12 +2794,12 @@
         <w:tblW w:w="0" w:type="auto"/>
         <w:jc w:val="right"/>
         <w:tblBorders>
-          <w:top w:val="none" w:color="auto" w:sz="0" w:space="0"/>
-          <w:left w:val="none" w:color="auto" w:sz="0" w:space="0"/>
-          <w:bottom w:val="none" w:color="auto" w:sz="0" w:space="0"/>
-          <w:right w:val="none" w:color="auto" w:sz="0" w:space="0"/>
-          <w:insideH w:val="none" w:color="auto" w:sz="0" w:space="0"/>
-          <w:insideV w:val="none" w:color="auto" w:sz="0" w:space="0"/>
+          <w:top w:val="none" w:sz="0" w:space="0" w:color="auto"/>
+          <w:left w:val="none" w:sz="0" w:space="0" w:color="auto"/>
+          <w:bottom w:val="none" w:sz="0" w:space="0" w:color="auto"/>
+          <w:right w:val="none" w:sz="0" w:space="0" w:color="auto"/>
+          <w:insideH w:val="none" w:sz="0" w:space="0" w:color="auto"/>
+          <w:insideV w:val="none" w:sz="0" w:space="0" w:color="auto"/>
         </w:tblBorders>
         <w:tblLayout w:type="fixed"/>
         <w:tblCellMar>
@@ -2904,7 +2908,7 @@
                 <w:tcW w:w="7938" w:type="dxa"/>
                 <w:gridSpan w:val="2"/>
                 <w:tcBorders>
-                  <w:bottom w:val="single" w:color="auto" w:sz="4" w:space="0"/>
+                  <w:bottom w:val="single" w:sz="4" w:space="0" w:color="auto"/>
                 </w:tcBorders>
                 <w:vAlign w:val="center"/>
               </w:tcPr>
@@ -2936,7 +2940,7 @@
           <w:tcPr>
             <w:tcW w:w="2258" w:type="dxa"/>
             <w:tcBorders>
-              <w:bottom w:val="single" w:color="auto" w:sz="4" w:space="0"/>
+              <w:bottom w:val="single" w:sz="4" w:space="0" w:color="auto"/>
             </w:tcBorders>
           </w:tcPr>
           <w:p>
@@ -2959,7 +2963,7 @@
           <w:alias w:val="#Nav: /Header/VATClauseLine"/>
           <w:tag w:val="#Nav: Standard_Sales_Invoice/1306"/>
           <w:id w:val="1234901919"/>
-          <w15:dataBinding w:prefixMappings="xmlns:ns0='urn:microsoft-dynamics-nav/reports/Standard_Sales_Invoice/1306/'" w:xpath="/ns0:NavWordReportXmlPart[1]/ns0:Header[1]/ns0:VATClauseLine" w:storeItemID="{AF7A6226-6056-400F-ADDA-E1ADA7C08250}"/>
+          <w15:dataBinding w:prefixMappings="xmlns:ns0='urn:microsoft-dynamics-nav/reports/Standard_Sales_Invoice/1306/' " w:xpath="/ns0:NavWordReportXmlPart[1]/ns0:Header[1]/ns0:VATClauseLine" w:storeItemID="{AF7A6226-6056-400F-ADDA-E1ADA7C08250}"/>
           <w15:repeatingSection/>
         </w:sdtPr>
         <w:sdtContent>
@@ -2978,12 +2982,12 @@
               <w:tr>
                 <w:tblPrEx>
                   <w:tblBorders>
-                    <w:top w:val="single" w:color="auto" w:sz="4" w:space="0"/>
-                    <w:left w:val="single" w:color="auto" w:sz="4" w:space="0"/>
-                    <w:bottom w:val="single" w:color="auto" w:sz="4" w:space="0"/>
-                    <w:right w:val="single" w:color="auto" w:sz="4" w:space="0"/>
-                    <w:insideH w:val="single" w:color="auto" w:sz="4" w:space="0"/>
-                    <w:insideV w:val="single" w:color="auto" w:sz="4" w:space="0"/>
+                    <w:top w:val="single" w:sz="4" w:space="0" w:color="auto"/>
+                    <w:left w:val="single" w:sz="4" w:space="0" w:color="auto"/>
+                    <w:bottom w:val="single" w:sz="4" w:space="0" w:color="auto"/>
+                    <w:right w:val="single" w:sz="4" w:space="0" w:color="auto"/>
+                    <w:insideH w:val="single" w:sz="4" w:space="0" w:color="auto"/>
+                    <w:insideV w:val="single" w:sz="4" w:space="0" w:color="auto"/>
                   </w:tblBorders>
                   <w:tblCellMar>
                     <w:left w:w="108" w:type="dxa"/>
@@ -3110,14 +3114,12 @@
                             <w:sz w:val="18"/>
                           </w:rPr>
                         </w:pPr>
-                        <w:proofErr w:type="spellStart"/>
                         <w:r>
                           <w:rPr>
                             <w:sz w:val="18"/>
                           </w:rPr>
                           <w:t>VATAmount_VATClauseLine</w:t>
                         </w:r>
-                        <w:proofErr w:type="spellEnd"/>
                       </w:p>
                     </w:tc>
                   </w:sdtContent>
@@ -3126,12 +3128,12 @@
               <w:tr>
                 <w:tblPrEx>
                   <w:tblBorders>
-                    <w:top w:val="single" w:color="auto" w:sz="4" w:space="0"/>
-                    <w:left w:val="single" w:color="auto" w:sz="4" w:space="0"/>
-                    <w:bottom w:val="single" w:color="auto" w:sz="4" w:space="0"/>
-                    <w:right w:val="single" w:color="auto" w:sz="4" w:space="0"/>
-                    <w:insideH w:val="single" w:color="auto" w:sz="4" w:space="0"/>
-                    <w:insideV w:val="single" w:color="auto" w:sz="4" w:space="0"/>
+                    <w:top w:val="single" w:sz="4" w:space="0" w:color="auto"/>
+                    <w:left w:val="single" w:sz="4" w:space="0" w:color="auto"/>
+                    <w:bottom w:val="single" w:sz="4" w:space="0" w:color="auto"/>
+                    <w:right w:val="single" w:sz="4" w:space="0" w:color="auto"/>
+                    <w:insideH w:val="single" w:sz="4" w:space="0" w:color="auto"/>
+                    <w:insideV w:val="single" w:sz="4" w:space="0" w:color="auto"/>
                   </w:tblBorders>
                   <w:tblCellMar>
                     <w:left w:w="108" w:type="dxa"/>
@@ -3233,7 +3235,7 @@
           <w:alias w:val="#Nav: /Header/LineFee"/>
           <w:tag w:val="#Nav: Standard_Sales_Invoice/1306"/>
           <w:id w:val="-1502423256"/>
-          <w15:dataBinding w:prefixMappings="xmlns:ns0='urn:microsoft-dynamics-nav/reports/Standard_Sales_Invoice/1306/'" w:xpath="/ns0:NavWordReportXmlPart[1]/ns0:Header[1]/ns0:LineFee" w:storeItemID="{AF7A6226-6056-400F-ADDA-E1ADA7C08250}"/>
+          <w15:dataBinding w:prefixMappings="xmlns:ns0='urn:microsoft-dynamics-nav/reports/Standard_Sales_Invoice/1306/' " w:xpath="/ns0:NavWordReportXmlPart[1]/ns0:Header[1]/ns0:LineFee" w:storeItemID="{AF7A6226-6056-400F-ADDA-E1ADA7C08250}"/>
           <w15:repeatingSection/>
         </w:sdtPr>
         <w:sdtContent>
@@ -3304,7 +3306,7 @@
     <w:sdt>
       <w:sdtPr>
         <w:rPr>
-          <w:rFonts w:ascii="Calibri" w:hAnsi="Calibri" w:eastAsia="Calibri" w:cs="Times New Roman"/>
+          <w:rFonts w:ascii="Calibri" w:eastAsia="Calibri" w:hAnsi="Calibri" w:cs="Times New Roman"/>
           <w:color w:val="0070C0"/>
           <w:szCs w:val="16"/>
           <w:u w:val="single"/>
@@ -3312,14 +3314,14 @@
         <w:alias w:val="#Nav: /Header/PaymentReportingArgument"/>
         <w:tag w:val="#Nav: Standard_Sales_Invoice/1306"/>
         <w:id w:val="940566818"/>
-        <w15:dataBinding w:prefixMappings="xmlns:ns0='urn:microsoft-dynamics-nav/reports/Standard_Sales_Invoice/1306/'" w:xpath="/ns0:NavWordReportXmlPart[1]/ns0:Header[1]/ns0:PaymentReportingArgument" w:storeItemID="{AF7A6226-6056-400F-ADDA-E1ADA7C08250}"/>
+        <w15:dataBinding w:prefixMappings="xmlns:ns0='urn:microsoft-dynamics-nav/reports/Standard_Sales_Invoice/1306/' " w:xpath="/ns0:NavWordReportXmlPart[1]/ns0:Header[1]/ns0:PaymentReportingArgument" w:storeItemID="{AF7A6226-6056-400F-ADDA-E1ADA7C08250}"/>
         <w15:repeatingSection/>
       </w:sdtPr>
       <w:sdtContent>
         <w:sdt>
           <w:sdtPr>
             <w:rPr>
-              <w:rFonts w:ascii="Calibri" w:hAnsi="Calibri" w:eastAsia="Calibri" w:cs="Times New Roman"/>
+              <w:rFonts w:ascii="Calibri" w:eastAsia="Calibri" w:hAnsi="Calibri" w:cs="Times New Roman"/>
               <w:color w:val="0070C0"/>
               <w:szCs w:val="16"/>
               <w:u w:val="single"/>
@@ -3430,12 +3432,12 @@
         <w:tblStyle w:val="TableGrid"/>
         <w:tblW w:w="10546" w:type="dxa"/>
         <w:tblBorders>
-          <w:top w:val="none" w:color="auto" w:sz="0" w:space="0"/>
-          <w:left w:val="none" w:color="auto" w:sz="0" w:space="0"/>
-          <w:bottom w:val="none" w:color="auto" w:sz="0" w:space="0"/>
-          <w:right w:val="none" w:color="auto" w:sz="0" w:space="0"/>
-          <w:insideH w:val="none" w:color="auto" w:sz="0" w:space="0"/>
-          <w:insideV w:val="none" w:color="auto" w:sz="0" w:space="0"/>
+          <w:top w:val="none" w:sz="0" w:space="0" w:color="auto"/>
+          <w:left w:val="none" w:sz="0" w:space="0" w:color="auto"/>
+          <w:bottom w:val="none" w:sz="0" w:space="0" w:color="auto"/>
+          <w:right w:val="none" w:sz="0" w:space="0" w:color="auto"/>
+          <w:insideH w:val="none" w:sz="0" w:space="0" w:color="auto"/>
+          <w:insideV w:val="none" w:sz="0" w:space="0" w:color="auto"/>
         </w:tblBorders>
         <w:shd w:val="clear" w:color="auto" w:fill="E7E6E6" w:themeFill="background2"/>
         <w:tblLayout w:type="fixed"/>
@@ -3456,7 +3458,7 @@
       <w:sdt>
         <w:sdtPr>
           <w:rPr>
-            <w:rFonts w:ascii="Segoe UI" w:hAnsi="Segoe UI" w:cs="Segoe UI" w:eastAsiaTheme="minorEastAsia"/>
+            <w:rFonts w:ascii="Segoe UI" w:eastAsiaTheme="minorEastAsia" w:hAnsi="Segoe UI" w:cs="Segoe UI"/>
             <w:b/>
             <w:bCs/>
             <w:sz w:val="14"/>
@@ -3465,7 +3467,7 @@
           <w:alias w:val="#Nav: /Header/ContractBillingDetailsMapping"/>
           <w:tag w:val="#Nav: Standard_Sales_Invoice/1306"/>
           <w:id w:val="220329604"/>
-          <w15:dataBinding w:prefixMappings="xmlns:ns0='urn:microsoft-dynamics-nav/reports/Standard_Sales_Invoice/1306/'" w:xpath="/ns0:NavWordReportXmlPart[1]/ns0:Header[1]/ns0:ContractBillingDetailsMapping" w:storeItemID="{AF7A6226-6056-400F-ADDA-E1ADA7C08250}"/>
+          <w15:dataBinding w:prefixMappings="xmlns:ns0='urn:microsoft-dynamics-nav/reports/Standard_Sales_Invoice/1306/' " w:xpath="/ns0:NavWordReportXmlPart[1]/ns0:Header[1]/ns0:ContractBillingDetailsMapping" w:storeItemID="{AF7A6226-6056-400F-ADDA-E1ADA7C08250}"/>
           <w15:repeatingSection/>
         </w:sdtPr>
         <w:sdtEndPr>
@@ -3478,7 +3480,7 @@
           <w:sdt>
             <w:sdtPr>
               <w:rPr>
-                <w:rFonts w:ascii="Segoe UI" w:hAnsi="Segoe UI" w:cs="Segoe UI" w:eastAsiaTheme="minorEastAsia"/>
+                <w:rFonts w:ascii="Segoe UI" w:eastAsiaTheme="minorEastAsia" w:hAnsi="Segoe UI" w:cs="Segoe UI"/>
                 <w:b/>
                 <w:bCs/>
                 <w:sz w:val="14"/>
@@ -3502,9 +3504,8 @@
                   <w:tcPr>
                     <w:tcW w:w="1133" w:type="dxa"/>
                     <w:tcBorders>
-                      <w:bottom w:val="single" w:color="auto" w:sz="4" w:space="0"/>
+                      <w:bottom w:val="single" w:sz="4" w:space="0" w:color="auto"/>
                     </w:tcBorders>
-                    <w:shd w:val="clear" w:color="auto" w:fill="auto"/>
                     <w:tcMar>
                       <w:left w:w="57" w:type="dxa"/>
                       <w:right w:w="57" w:type="dxa"/>
@@ -3559,9 +3560,8 @@
                   <w:tcPr>
                     <w:tcW w:w="964" w:type="dxa"/>
                     <w:tcBorders>
-                      <w:bottom w:val="single" w:color="auto" w:sz="4" w:space="0"/>
+                      <w:bottom w:val="single" w:sz="4" w:space="0" w:color="auto"/>
                     </w:tcBorders>
-                    <w:shd w:val="clear" w:color="auto" w:fill="auto"/>
                     <w:tcMar>
                       <w:left w:w="57" w:type="dxa"/>
                       <w:right w:w="57" w:type="dxa"/>
@@ -3617,9 +3617,8 @@
                     <w:tcW w:w="6011" w:type="dxa"/>
                     <w:gridSpan w:val="7"/>
                     <w:tcBorders>
-                      <w:bottom w:val="single" w:color="auto" w:sz="4" w:space="0"/>
+                      <w:bottom w:val="single" w:sz="4" w:space="0" w:color="auto"/>
                     </w:tcBorders>
-                    <w:shd w:val="clear" w:color="auto" w:fill="auto"/>
                     <w:tcMar>
                       <w:left w:w="57" w:type="dxa"/>
                       <w:right w:w="57" w:type="dxa"/>
@@ -3674,9 +3673,8 @@
                   <w:tcPr>
                     <w:tcW w:w="2438" w:type="dxa"/>
                     <w:tcBorders>
-                      <w:bottom w:val="single" w:color="auto" w:sz="4" w:space="0"/>
+                      <w:bottom w:val="single" w:sz="4" w:space="0" w:color="auto"/>
                     </w:tcBorders>
-                    <w:shd w:val="clear" w:color="auto" w:fill="auto"/>
                     <w:tcMar>
                       <w:left w:w="57" w:type="dxa"/>
                       <w:right w:w="57" w:type="dxa"/>
@@ -3730,15 +3728,14 @@
               </w:tr>
               <w:tr>
                 <w:trPr>
-                  <w:trHeight w:val="57" w:hRule="exact"/>
+                  <w:trHeight w:hRule="exact" w:val="57"/>
                 </w:trPr>
                 <w:tc>
                   <w:tcPr>
                     <w:tcW w:w="1133" w:type="dxa"/>
                     <w:tcBorders>
-                      <w:top w:val="single" w:color="auto" w:sz="4" w:space="0"/>
+                      <w:top w:val="single" w:sz="4" w:space="0" w:color="auto"/>
                     </w:tcBorders>
-                    <w:shd w:val="clear" w:color="auto" w:fill="auto"/>
                     <w:tcMar>
                       <w:left w:w="57" w:type="dxa"/>
                       <w:right w:w="57" w:type="dxa"/>
@@ -3761,9 +3758,8 @@
                   <w:tcPr>
                     <w:tcW w:w="964" w:type="dxa"/>
                     <w:tcBorders>
-                      <w:top w:val="single" w:color="auto" w:sz="4" w:space="0"/>
+                      <w:top w:val="single" w:sz="4" w:space="0" w:color="auto"/>
                     </w:tcBorders>
-                    <w:shd w:val="clear" w:color="auto" w:fill="auto"/>
                     <w:tcMar>
                       <w:left w:w="57" w:type="dxa"/>
                       <w:right w:w="57" w:type="dxa"/>
@@ -3786,9 +3782,8 @@
                   <w:tcPr>
                     <w:tcW w:w="567" w:type="dxa"/>
                     <w:tcBorders>
-                      <w:top w:val="single" w:color="auto" w:sz="4" w:space="0"/>
+                      <w:top w:val="single" w:sz="4" w:space="0" w:color="auto"/>
                     </w:tcBorders>
-                    <w:shd w:val="clear" w:color="auto" w:fill="auto"/>
                     <w:tcMar>
                       <w:left w:w="57" w:type="dxa"/>
                       <w:right w:w="57" w:type="dxa"/>
@@ -3811,9 +3806,8 @@
                   <w:tcPr>
                     <w:tcW w:w="851" w:type="dxa"/>
                     <w:tcBorders>
-                      <w:top w:val="single" w:color="auto" w:sz="4" w:space="0"/>
+                      <w:top w:val="single" w:sz="4" w:space="0" w:color="auto"/>
                     </w:tcBorders>
-                    <w:shd w:val="clear" w:color="auto" w:fill="auto"/>
                     <w:tcMar>
                       <w:left w:w="57" w:type="dxa"/>
                       <w:right w:w="57" w:type="dxa"/>
@@ -3836,9 +3830,8 @@
                   <w:tcPr>
                     <w:tcW w:w="964" w:type="dxa"/>
                     <w:tcBorders>
-                      <w:top w:val="single" w:color="auto" w:sz="4" w:space="0"/>
+                      <w:top w:val="single" w:sz="4" w:space="0" w:color="auto"/>
                     </w:tcBorders>
-                    <w:shd w:val="clear" w:color="auto" w:fill="auto"/>
                     <w:tcMar>
                       <w:left w:w="57" w:type="dxa"/>
                       <w:right w:w="57" w:type="dxa"/>
@@ -3861,9 +3854,8 @@
                   <w:tcPr>
                     <w:tcW w:w="1021" w:type="dxa"/>
                     <w:tcBorders>
-                      <w:top w:val="single" w:color="auto" w:sz="4" w:space="0"/>
+                      <w:top w:val="single" w:sz="4" w:space="0" w:color="auto"/>
                     </w:tcBorders>
-                    <w:shd w:val="clear" w:color="auto" w:fill="auto"/>
                     <w:tcMar>
                       <w:left w:w="57" w:type="dxa"/>
                       <w:right w:w="57" w:type="dxa"/>
@@ -3886,9 +3878,8 @@
                   <w:tcPr>
                     <w:tcW w:w="907" w:type="dxa"/>
                     <w:tcBorders>
-                      <w:top w:val="single" w:color="auto" w:sz="4" w:space="0"/>
+                      <w:top w:val="single" w:sz="4" w:space="0" w:color="auto"/>
                     </w:tcBorders>
-                    <w:shd w:val="clear" w:color="auto" w:fill="auto"/>
                     <w:tcMar>
                       <w:left w:w="57" w:type="dxa"/>
                       <w:right w:w="57" w:type="dxa"/>
@@ -3911,9 +3902,8 @@
                   <w:tcPr>
                     <w:tcW w:w="794" w:type="dxa"/>
                     <w:tcBorders>
-                      <w:top w:val="single" w:color="auto" w:sz="4" w:space="0"/>
+                      <w:top w:val="single" w:sz="4" w:space="0" w:color="auto"/>
                     </w:tcBorders>
-                    <w:shd w:val="clear" w:color="auto" w:fill="auto"/>
                     <w:tcMar>
                       <w:left w:w="57" w:type="dxa"/>
                       <w:right w:w="57" w:type="dxa"/>
@@ -3936,9 +3926,8 @@
                   <w:tcPr>
                     <w:tcW w:w="907" w:type="dxa"/>
                     <w:tcBorders>
-                      <w:top w:val="single" w:color="auto" w:sz="4" w:space="0"/>
+                      <w:top w:val="single" w:sz="4" w:space="0" w:color="auto"/>
                     </w:tcBorders>
-                    <w:shd w:val="clear" w:color="auto" w:fill="auto"/>
                     <w:tcMar>
                       <w:left w:w="57" w:type="dxa"/>
                       <w:right w:w="57" w:type="dxa"/>
@@ -3961,9 +3950,8 @@
                   <w:tcPr>
                     <w:tcW w:w="2438" w:type="dxa"/>
                     <w:tcBorders>
-                      <w:top w:val="single" w:color="auto" w:sz="4" w:space="0"/>
+                      <w:top w:val="single" w:sz="4" w:space="0" w:color="auto"/>
                     </w:tcBorders>
-                    <w:shd w:val="clear" w:color="auto" w:fill="auto"/>
                     <w:tcMar>
                       <w:left w:w="57" w:type="dxa"/>
                       <w:right w:w="57" w:type="dxa"/>
@@ -3986,21 +3974,21 @@
               <w:sdt>
                 <w:sdtPr>
                   <w:rPr>
-                    <w:rFonts w:ascii="Segoe UI" w:hAnsi="Segoe UI" w:cs="Segoe UI" w:eastAsiaTheme="minorEastAsia"/>
+                    <w:rFonts w:ascii="Segoe UI" w:eastAsiaTheme="minorEastAsia" w:hAnsi="Segoe UI" w:cs="Segoe UI"/>
                     <w:sz w:val="14"/>
                     <w:szCs w:val="14"/>
                   </w:rPr>
                   <w:alias w:val="#Nav: /Header/ContractBillingDetailsMapping/ContractBillingDetailsGrouping"/>
                   <w:tag w:val="#Nav: Standard_Sales_Invoice/1306"/>
                   <w:id w:val="-240490063"/>
-                  <w15:dataBinding w:prefixMappings="xmlns:ns0='urn:microsoft-dynamics-nav/reports/Standard_Sales_Invoice/1306/'" w:xpath="/ns0:NavWordReportXmlPart[1]/ns0:Header[1]/ns0:ContractBillingDetailsMapping[1]/ns0:ContractBillingDetailsGrouping" w:storeItemID="{AF7A6226-6056-400F-ADDA-E1ADA7C08250}"/>
+                  <w15:dataBinding w:prefixMappings="xmlns:ns0='urn:microsoft-dynamics-nav/reports/Standard_Sales_Invoice/1306/' " w:xpath="/ns0:NavWordReportXmlPart[1]/ns0:Header[1]/ns0:ContractBillingDetailsMapping[1]/ns0:ContractBillingDetailsGrouping" w:storeItemID="{AF7A6226-6056-400F-ADDA-E1ADA7C08250}"/>
                   <w15:repeatingSection/>
                 </w:sdtPr>
                 <w:sdtContent>
                   <w:sdt>
                     <w:sdtPr>
                       <w:rPr>
-                        <w:rFonts w:ascii="Segoe UI" w:hAnsi="Segoe UI" w:cs="Segoe UI" w:eastAsiaTheme="minorEastAsia"/>
+                        <w:rFonts w:ascii="Segoe UI" w:eastAsiaTheme="minorEastAsia" w:hAnsi="Segoe UI" w:cs="Segoe UI"/>
                         <w:sz w:val="14"/>
                         <w:szCs w:val="14"/>
                       </w:rPr>
@@ -4016,9 +4004,8 @@
                           <w:tcPr>
                             <w:tcW w:w="1133" w:type="dxa"/>
                             <w:tcBorders>
-                              <w:bottom w:val="single" w:color="AEAAAA" w:themeColor="background2" w:themeShade="BF" w:sz="4" w:space="0"/>
+                              <w:bottom w:val="single" w:sz="4" w:space="0" w:color="AEAAAA" w:themeColor="background2" w:themeShade="BF"/>
                             </w:tcBorders>
-                            <w:shd w:val="clear" w:color="auto" w:fill="auto"/>
                             <w:tcMar>
                               <w:left w:w="57" w:type="dxa"/>
                               <w:right w:w="57" w:type="dxa"/>
@@ -4067,9 +4054,8 @@
                           <w:tcPr>
                             <w:tcW w:w="964" w:type="dxa"/>
                             <w:tcBorders>
-                              <w:bottom w:val="single" w:color="AEAAAA" w:themeColor="background2" w:themeShade="BF" w:sz="4" w:space="0"/>
+                              <w:bottom w:val="single" w:sz="4" w:space="0" w:color="AEAAAA" w:themeColor="background2" w:themeShade="BF"/>
                             </w:tcBorders>
-                            <w:shd w:val="clear" w:color="auto" w:fill="auto"/>
                             <w:tcMar>
                               <w:left w:w="57" w:type="dxa"/>
                               <w:right w:w="57" w:type="dxa"/>
@@ -4119,9 +4105,8 @@
                             <w:tcW w:w="6011" w:type="dxa"/>
                             <w:gridSpan w:val="7"/>
                             <w:tcBorders>
-                              <w:bottom w:val="single" w:color="AEAAAA" w:themeColor="background2" w:themeShade="BF" w:sz="4" w:space="0"/>
+                              <w:bottom w:val="single" w:sz="4" w:space="0" w:color="AEAAAA" w:themeColor="background2" w:themeShade="BF"/>
                             </w:tcBorders>
-                            <w:shd w:val="clear" w:color="auto" w:fill="auto"/>
                             <w:tcMar>
                               <w:left w:w="57" w:type="dxa"/>
                               <w:right w:w="57" w:type="dxa"/>
@@ -4170,9 +4155,8 @@
                           <w:tcPr>
                             <w:tcW w:w="2438" w:type="dxa"/>
                             <w:tcBorders>
-                              <w:bottom w:val="single" w:color="AEAAAA" w:themeColor="background2" w:themeShade="BF" w:sz="4" w:space="0"/>
+                              <w:bottom w:val="single" w:sz="4" w:space="0" w:color="AEAAAA" w:themeColor="background2" w:themeShade="BF"/>
                             </w:tcBorders>
-                            <w:shd w:val="clear" w:color="auto" w:fill="auto"/>
                             <w:tcMar>
                               <w:left w:w="57" w:type="dxa"/>
                               <w:right w:w="57" w:type="dxa"/>
@@ -4223,10 +4207,9 @@
                           <w:tcPr>
                             <w:tcW w:w="1133" w:type="dxa"/>
                             <w:tcBorders>
-                              <w:top w:val="single" w:color="AEAAAA" w:themeColor="background2" w:themeShade="BF" w:sz="4" w:space="0"/>
-                              <w:bottom w:val="single" w:color="AEAAAA" w:themeColor="background2" w:themeShade="BF" w:sz="4" w:space="0"/>
+                              <w:top w:val="single" w:sz="4" w:space="0" w:color="AEAAAA" w:themeColor="background2" w:themeShade="BF"/>
+                              <w:bottom w:val="single" w:sz="4" w:space="0" w:color="AEAAAA" w:themeColor="background2" w:themeShade="BF"/>
                             </w:tcBorders>
-                            <w:shd w:val="clear" w:color="auto" w:fill="auto"/>
                             <w:tcMar>
                               <w:left w:w="170" w:type="dxa"/>
                               <w:right w:w="57" w:type="dxa"/>
@@ -4261,10 +4244,9 @@
                           <w:tcPr>
                             <w:tcW w:w="964" w:type="dxa"/>
                             <w:tcBorders>
-                              <w:top w:val="single" w:color="AEAAAA" w:themeColor="background2" w:themeShade="BF" w:sz="4" w:space="0"/>
-                              <w:bottom w:val="single" w:color="AEAAAA" w:themeColor="background2" w:themeShade="BF" w:sz="4" w:space="0"/>
+                              <w:top w:val="single" w:sz="4" w:space="0" w:color="AEAAAA" w:themeColor="background2" w:themeShade="BF"/>
+                              <w:bottom w:val="single" w:sz="4" w:space="0" w:color="AEAAAA" w:themeColor="background2" w:themeShade="BF"/>
                             </w:tcBorders>
-                            <w:shd w:val="clear" w:color="auto" w:fill="auto"/>
                             <w:tcMar>
                               <w:left w:w="57" w:type="dxa"/>
                               <w:right w:w="57" w:type="dxa"/>
@@ -4299,10 +4281,9 @@
                           <w:tcPr>
                             <w:tcW w:w="567" w:type="dxa"/>
                             <w:tcBorders>
-                              <w:top w:val="single" w:color="AEAAAA" w:themeColor="background2" w:themeShade="BF" w:sz="4" w:space="0"/>
-                              <w:bottom w:val="single" w:color="AEAAAA" w:themeColor="background2" w:themeShade="BF" w:sz="4" w:space="0"/>
+                              <w:top w:val="single" w:sz="4" w:space="0" w:color="AEAAAA" w:themeColor="background2" w:themeShade="BF"/>
+                              <w:bottom w:val="single" w:sz="4" w:space="0" w:color="AEAAAA" w:themeColor="background2" w:themeShade="BF"/>
                             </w:tcBorders>
-                            <w:shd w:val="clear" w:color="auto" w:fill="auto"/>
                             <w:tcMar>
                               <w:left w:w="57" w:type="dxa"/>
                               <w:right w:w="57" w:type="dxa"/>
@@ -4337,10 +4318,9 @@
                           <w:tcPr>
                             <w:tcW w:w="851" w:type="dxa"/>
                             <w:tcBorders>
-                              <w:top w:val="single" w:color="AEAAAA" w:themeColor="background2" w:themeShade="BF" w:sz="4" w:space="0"/>
-                              <w:bottom w:val="single" w:color="AEAAAA" w:themeColor="background2" w:themeShade="BF" w:sz="4" w:space="0"/>
+                              <w:top w:val="single" w:sz="4" w:space="0" w:color="AEAAAA" w:themeColor="background2" w:themeShade="BF"/>
+                              <w:bottom w:val="single" w:sz="4" w:space="0" w:color="AEAAAA" w:themeColor="background2" w:themeShade="BF"/>
                             </w:tcBorders>
-                            <w:shd w:val="clear" w:color="auto" w:fill="auto"/>
                             <w:tcMar>
                               <w:left w:w="57" w:type="dxa"/>
                               <w:right w:w="57" w:type="dxa"/>
@@ -4375,10 +4355,9 @@
                           <w:tcPr>
                             <w:tcW w:w="964" w:type="dxa"/>
                             <w:tcBorders>
-                              <w:top w:val="single" w:color="AEAAAA" w:themeColor="background2" w:themeShade="BF" w:sz="4" w:space="0"/>
-                              <w:bottom w:val="single" w:color="AEAAAA" w:themeColor="background2" w:themeShade="BF" w:sz="4" w:space="0"/>
+                              <w:top w:val="single" w:sz="4" w:space="0" w:color="AEAAAA" w:themeColor="background2" w:themeShade="BF"/>
+                              <w:bottom w:val="single" w:sz="4" w:space="0" w:color="AEAAAA" w:themeColor="background2" w:themeShade="BF"/>
                             </w:tcBorders>
-                            <w:shd w:val="clear" w:color="auto" w:fill="auto"/>
                             <w:tcMar>
                               <w:left w:w="57" w:type="dxa"/>
                               <w:right w:w="57" w:type="dxa"/>
@@ -4413,10 +4392,9 @@
                           <w:tcPr>
                             <w:tcW w:w="1021" w:type="dxa"/>
                             <w:tcBorders>
-                              <w:top w:val="single" w:color="AEAAAA" w:themeColor="background2" w:themeShade="BF" w:sz="4" w:space="0"/>
-                              <w:bottom w:val="single" w:color="AEAAAA" w:themeColor="background2" w:themeShade="BF" w:sz="4" w:space="0"/>
+                              <w:top w:val="single" w:sz="4" w:space="0" w:color="AEAAAA" w:themeColor="background2" w:themeShade="BF"/>
+                              <w:bottom w:val="single" w:sz="4" w:space="0" w:color="AEAAAA" w:themeColor="background2" w:themeShade="BF"/>
                             </w:tcBorders>
-                            <w:shd w:val="clear" w:color="auto" w:fill="auto"/>
                             <w:tcMar>
                               <w:left w:w="57" w:type="dxa"/>
                               <w:right w:w="57" w:type="dxa"/>
@@ -4451,10 +4429,9 @@
                           <w:tcPr>
                             <w:tcW w:w="907" w:type="dxa"/>
                             <w:tcBorders>
-                              <w:top w:val="single" w:color="AEAAAA" w:themeColor="background2" w:themeShade="BF" w:sz="4" w:space="0"/>
-                              <w:bottom w:val="single" w:color="AEAAAA" w:themeColor="background2" w:themeShade="BF" w:sz="4" w:space="0"/>
+                              <w:top w:val="single" w:sz="4" w:space="0" w:color="AEAAAA" w:themeColor="background2" w:themeShade="BF"/>
+                              <w:bottom w:val="single" w:sz="4" w:space="0" w:color="AEAAAA" w:themeColor="background2" w:themeShade="BF"/>
                             </w:tcBorders>
-                            <w:shd w:val="clear" w:color="auto" w:fill="auto"/>
                             <w:tcMar>
                               <w:left w:w="57" w:type="dxa"/>
                               <w:right w:w="57" w:type="dxa"/>
@@ -4489,10 +4466,9 @@
                           <w:tcPr>
                             <w:tcW w:w="794" w:type="dxa"/>
                             <w:tcBorders>
-                              <w:top w:val="single" w:color="AEAAAA" w:themeColor="background2" w:themeShade="BF" w:sz="4" w:space="0"/>
-                              <w:bottom w:val="single" w:color="AEAAAA" w:themeColor="background2" w:themeShade="BF" w:sz="4" w:space="0"/>
+                              <w:top w:val="single" w:sz="4" w:space="0" w:color="AEAAAA" w:themeColor="background2" w:themeShade="BF"/>
+                              <w:bottom w:val="single" w:sz="4" w:space="0" w:color="AEAAAA" w:themeColor="background2" w:themeShade="BF"/>
                             </w:tcBorders>
-                            <w:shd w:val="clear" w:color="auto" w:fill="auto"/>
                             <w:tcMar>
                               <w:left w:w="57" w:type="dxa"/>
                               <w:right w:w="57" w:type="dxa"/>
@@ -4527,10 +4503,9 @@
                           <w:tcPr>
                             <w:tcW w:w="907" w:type="dxa"/>
                             <w:tcBorders>
-                              <w:top w:val="single" w:color="AEAAAA" w:themeColor="background2" w:themeShade="BF" w:sz="4" w:space="0"/>
-                              <w:bottom w:val="single" w:color="AEAAAA" w:themeColor="background2" w:themeShade="BF" w:sz="4" w:space="0"/>
+                              <w:top w:val="single" w:sz="4" w:space="0" w:color="AEAAAA" w:themeColor="background2" w:themeShade="BF"/>
+                              <w:bottom w:val="single" w:sz="4" w:space="0" w:color="AEAAAA" w:themeColor="background2" w:themeShade="BF"/>
                             </w:tcBorders>
-                            <w:shd w:val="clear" w:color="auto" w:fill="auto"/>
                             <w:tcMar>
                               <w:left w:w="57" w:type="dxa"/>
                               <w:right w:w="57" w:type="dxa"/>
@@ -4565,10 +4540,9 @@
                           <w:tcPr>
                             <w:tcW w:w="2438" w:type="dxa"/>
                             <w:tcBorders>
-                              <w:top w:val="single" w:color="AEAAAA" w:themeColor="background2" w:themeShade="BF" w:sz="4" w:space="0"/>
-                              <w:bottom w:val="single" w:color="AEAAAA" w:themeColor="background2" w:themeShade="BF" w:sz="4" w:space="0"/>
+                              <w:top w:val="single" w:sz="4" w:space="0" w:color="AEAAAA" w:themeColor="background2" w:themeShade="BF"/>
+                              <w:bottom w:val="single" w:sz="4" w:space="0" w:color="AEAAAA" w:themeColor="background2" w:themeShade="BF"/>
                             </w:tcBorders>
-                            <w:shd w:val="clear" w:color="auto" w:fill="auto"/>
                             <w:tcMar>
                               <w:left w:w="57" w:type="dxa"/>
                               <w:right w:w="57" w:type="dxa"/>
@@ -4602,15 +4576,14 @@
                       </w:tr>
                       <w:tr>
                         <w:trPr>
-                          <w:trHeight w:val="57" w:hRule="exact"/>
+                          <w:trHeight w:hRule="exact" w:val="57"/>
                         </w:trPr>
                         <w:tc>
                           <w:tcPr>
                             <w:tcW w:w="1133" w:type="dxa"/>
                             <w:tcBorders>
-                              <w:top w:val="single" w:color="AEAAAA" w:themeColor="background2" w:themeShade="BF" w:sz="4" w:space="0"/>
+                              <w:top w:val="single" w:sz="4" w:space="0" w:color="AEAAAA" w:themeColor="background2" w:themeShade="BF"/>
                             </w:tcBorders>
-                            <w:shd w:val="clear" w:color="auto" w:fill="auto"/>
                             <w:tcMar>
                               <w:left w:w="57" w:type="dxa"/>
                               <w:right w:w="57" w:type="dxa"/>
@@ -4626,9 +4599,8 @@
                           <w:tcPr>
                             <w:tcW w:w="964" w:type="dxa"/>
                             <w:tcBorders>
-                              <w:top w:val="single" w:color="AEAAAA" w:themeColor="background2" w:themeShade="BF" w:sz="4" w:space="0"/>
+                              <w:top w:val="single" w:sz="4" w:space="0" w:color="AEAAAA" w:themeColor="background2" w:themeShade="BF"/>
                             </w:tcBorders>
-                            <w:shd w:val="clear" w:color="auto" w:fill="auto"/>
                             <w:tcMar>
                               <w:left w:w="57" w:type="dxa"/>
                               <w:right w:w="57" w:type="dxa"/>
@@ -4644,9 +4616,8 @@
                           <w:tcPr>
                             <w:tcW w:w="567" w:type="dxa"/>
                             <w:tcBorders>
-                              <w:top w:val="single" w:color="AEAAAA" w:themeColor="background2" w:themeShade="BF" w:sz="4" w:space="0"/>
+                              <w:top w:val="single" w:sz="4" w:space="0" w:color="AEAAAA" w:themeColor="background2" w:themeShade="BF"/>
                             </w:tcBorders>
-                            <w:shd w:val="clear" w:color="auto" w:fill="auto"/>
                             <w:tcMar>
                               <w:left w:w="57" w:type="dxa"/>
                               <w:right w:w="57" w:type="dxa"/>
@@ -4662,9 +4633,8 @@
                           <w:tcPr>
                             <w:tcW w:w="851" w:type="dxa"/>
                             <w:tcBorders>
-                              <w:top w:val="single" w:color="AEAAAA" w:themeColor="background2" w:themeShade="BF" w:sz="4" w:space="0"/>
+                              <w:top w:val="single" w:sz="4" w:space="0" w:color="AEAAAA" w:themeColor="background2" w:themeShade="BF"/>
                             </w:tcBorders>
-                            <w:shd w:val="clear" w:color="auto" w:fill="auto"/>
                             <w:tcMar>
                               <w:left w:w="57" w:type="dxa"/>
                               <w:right w:w="57" w:type="dxa"/>
@@ -4680,9 +4650,8 @@
                           <w:tcPr>
                             <w:tcW w:w="964" w:type="dxa"/>
                             <w:tcBorders>
-                              <w:top w:val="single" w:color="AEAAAA" w:themeColor="background2" w:themeShade="BF" w:sz="4" w:space="0"/>
+                              <w:top w:val="single" w:sz="4" w:space="0" w:color="AEAAAA" w:themeColor="background2" w:themeShade="BF"/>
                             </w:tcBorders>
-                            <w:shd w:val="clear" w:color="auto" w:fill="auto"/>
                             <w:tcMar>
                               <w:left w:w="57" w:type="dxa"/>
                               <w:right w:w="57" w:type="dxa"/>
@@ -4698,9 +4667,8 @@
                           <w:tcPr>
                             <w:tcW w:w="1021" w:type="dxa"/>
                             <w:tcBorders>
-                              <w:top w:val="single" w:color="AEAAAA" w:themeColor="background2" w:themeShade="BF" w:sz="4" w:space="0"/>
+                              <w:top w:val="single" w:sz="4" w:space="0" w:color="AEAAAA" w:themeColor="background2" w:themeShade="BF"/>
                             </w:tcBorders>
-                            <w:shd w:val="clear" w:color="auto" w:fill="auto"/>
                             <w:tcMar>
                               <w:left w:w="57" w:type="dxa"/>
                               <w:right w:w="57" w:type="dxa"/>
@@ -4716,9 +4684,8 @@
                           <w:tcPr>
                             <w:tcW w:w="907" w:type="dxa"/>
                             <w:tcBorders>
-                              <w:top w:val="single" w:color="AEAAAA" w:themeColor="background2" w:themeShade="BF" w:sz="4" w:space="0"/>
+                              <w:top w:val="single" w:sz="4" w:space="0" w:color="AEAAAA" w:themeColor="background2" w:themeShade="BF"/>
                             </w:tcBorders>
-                            <w:shd w:val="clear" w:color="auto" w:fill="auto"/>
                             <w:tcMar>
                               <w:left w:w="57" w:type="dxa"/>
                               <w:right w:w="57" w:type="dxa"/>
@@ -4734,9 +4701,8 @@
                           <w:tcPr>
                             <w:tcW w:w="794" w:type="dxa"/>
                             <w:tcBorders>
-                              <w:top w:val="single" w:color="AEAAAA" w:themeColor="background2" w:themeShade="BF" w:sz="4" w:space="0"/>
+                              <w:top w:val="single" w:sz="4" w:space="0" w:color="AEAAAA" w:themeColor="background2" w:themeShade="BF"/>
                             </w:tcBorders>
-                            <w:shd w:val="clear" w:color="auto" w:fill="auto"/>
                             <w:tcMar>
                               <w:left w:w="57" w:type="dxa"/>
                               <w:right w:w="57" w:type="dxa"/>
@@ -4752,9 +4718,8 @@
                           <w:tcPr>
                             <w:tcW w:w="907" w:type="dxa"/>
                             <w:tcBorders>
-                              <w:top w:val="single" w:color="AEAAAA" w:themeColor="background2" w:themeShade="BF" w:sz="4" w:space="0"/>
+                              <w:top w:val="single" w:sz="4" w:space="0" w:color="AEAAAA" w:themeColor="background2" w:themeShade="BF"/>
                             </w:tcBorders>
-                            <w:shd w:val="clear" w:color="auto" w:fill="auto"/>
                             <w:tcMar>
                               <w:left w:w="57" w:type="dxa"/>
                               <w:right w:w="57" w:type="dxa"/>
@@ -4770,9 +4735,8 @@
                           <w:tcPr>
                             <w:tcW w:w="2438" w:type="dxa"/>
                             <w:tcBorders>
-                              <w:top w:val="single" w:color="AEAAAA" w:themeColor="background2" w:themeShade="BF" w:sz="4" w:space="0"/>
+                              <w:top w:val="single" w:sz="4" w:space="0" w:color="AEAAAA" w:themeColor="background2" w:themeShade="BF"/>
                             </w:tcBorders>
-                            <w:shd w:val="clear" w:color="auto" w:fill="auto"/>
                             <w:tcMar>
                               <w:left w:w="57" w:type="dxa"/>
                               <w:right w:w="57" w:type="dxa"/>
@@ -4790,7 +4754,7 @@
                           <w:alias w:val="#Nav: /Header/ContractBillingDetailsMapping/ContractBillingDetailsGrouping/ContractBillingDetails"/>
                           <w:tag w:val="#Nav: Standard_Sales_Invoice/1306"/>
                           <w:id w:val="-563416373"/>
-                          <w15:dataBinding w:prefixMappings="xmlns:ns0='urn:microsoft-dynamics-nav/reports/Standard_Sales_Invoice/1306/'" w:xpath="/ns0:NavWordReportXmlPart[1]/ns0:Header[1]/ns0:ContractBillingDetailsMapping[1]/ns0:ContractBillingDetailsGrouping[1]/ns0:ContractBillingDetails" w:storeItemID="{AF7A6226-6056-400F-ADDA-E1ADA7C08250}"/>
+                          <w15:dataBinding w:prefixMappings="xmlns:ns0='urn:microsoft-dynamics-nav/reports/Standard_Sales_Invoice/1306/' " w:xpath="/ns0:NavWordReportXmlPart[1]/ns0:Header[1]/ns0:ContractBillingDetailsMapping[1]/ns0:ContractBillingDetailsGrouping[1]/ns0:ContractBillingDetails" w:storeItemID="{AF7A6226-6056-400F-ADDA-E1ADA7C08250}"/>
                           <w15:repeatingSection/>
                         </w:sdtPr>
                         <w:sdtContent>
@@ -4807,7 +4771,6 @@
                                 <w:tc>
                                   <w:tcPr>
                                     <w:tcW w:w="1133" w:type="dxa"/>
-                                    <w:shd w:val="clear" w:color="auto" w:fill="auto"/>
                                     <w:tcMar>
                                       <w:left w:w="170" w:type="dxa"/>
                                       <w:right w:w="57" w:type="dxa"/>
@@ -4841,7 +4804,6 @@
                                 <w:tc>
                                   <w:tcPr>
                                     <w:tcW w:w="964" w:type="dxa"/>
-                                    <w:shd w:val="clear" w:color="auto" w:fill="auto"/>
                                     <w:tcMar>
                                       <w:left w:w="57" w:type="dxa"/>
                                       <w:right w:w="57" w:type="dxa"/>
@@ -4875,7 +4837,6 @@
                                 <w:tc>
                                   <w:tcPr>
                                     <w:tcW w:w="567" w:type="dxa"/>
-                                    <w:shd w:val="clear" w:color="auto" w:fill="auto"/>
                                     <w:tcMar>
                                       <w:left w:w="57" w:type="dxa"/>
                                       <w:right w:w="57" w:type="dxa"/>
@@ -4909,7 +4870,6 @@
                                 <w:tc>
                                   <w:tcPr>
                                     <w:tcW w:w="851" w:type="dxa"/>
-                                    <w:shd w:val="clear" w:color="auto" w:fill="auto"/>
                                     <w:tcMar>
                                       <w:left w:w="57" w:type="dxa"/>
                                       <w:right w:w="57" w:type="dxa"/>
@@ -4943,7 +4903,6 @@
                                 <w:tc>
                                   <w:tcPr>
                                     <w:tcW w:w="964" w:type="dxa"/>
-                                    <w:shd w:val="clear" w:color="auto" w:fill="auto"/>
                                     <w:tcMar>
                                       <w:left w:w="57" w:type="dxa"/>
                                       <w:right w:w="57" w:type="dxa"/>
@@ -4977,7 +4936,6 @@
                                 <w:tc>
                                   <w:tcPr>
                                     <w:tcW w:w="1021" w:type="dxa"/>
-                                    <w:shd w:val="clear" w:color="auto" w:fill="auto"/>
                                     <w:tcMar>
                                       <w:left w:w="57" w:type="dxa"/>
                                       <w:right w:w="57" w:type="dxa"/>
@@ -5011,7 +4969,6 @@
                                 <w:tc>
                                   <w:tcPr>
                                     <w:tcW w:w="907" w:type="dxa"/>
-                                    <w:shd w:val="clear" w:color="auto" w:fill="auto"/>
                                     <w:tcMar>
                                       <w:left w:w="57" w:type="dxa"/>
                                       <w:right w:w="57" w:type="dxa"/>
@@ -5045,7 +5002,6 @@
                                 <w:tc>
                                   <w:tcPr>
                                     <w:tcW w:w="794" w:type="dxa"/>
-                                    <w:shd w:val="clear" w:color="auto" w:fill="auto"/>
                                     <w:tcMar>
                                       <w:left w:w="57" w:type="dxa"/>
                                       <w:right w:w="57" w:type="dxa"/>
@@ -5079,7 +5035,6 @@
                                 <w:tc>
                                   <w:tcPr>
                                     <w:tcW w:w="907" w:type="dxa"/>
-                                    <w:shd w:val="clear" w:color="auto" w:fill="auto"/>
                                     <w:tcMar>
                                       <w:left w:w="57" w:type="dxa"/>
                                       <w:right w:w="57" w:type="dxa"/>
@@ -5113,7 +5068,6 @@
                                 <w:tc>
                                   <w:tcPr>
                                     <w:tcW w:w="2438" w:type="dxa"/>
-                                    <w:shd w:val="clear" w:color="auto" w:fill="auto"/>
                                     <w:tcMar>
                                       <w:left w:w="57" w:type="dxa"/>
                                       <w:right w:w="57" w:type="dxa"/>
@@ -5215,12 +5169,12 @@
       <w:tblW w:w="5000" w:type="pct"/>
       <w:tblCellSpacing w:w="11" w:type="dxa"/>
       <w:tblBorders>
-        <w:top w:val="none" w:color="auto" w:sz="0" w:space="0"/>
-        <w:left w:val="none" w:color="auto" w:sz="0" w:space="0"/>
-        <w:bottom w:val="none" w:color="auto" w:sz="0" w:space="0"/>
-        <w:right w:val="none" w:color="auto" w:sz="0" w:space="0"/>
-        <w:insideH w:val="none" w:color="auto" w:sz="0" w:space="0"/>
-        <w:insideV w:val="none" w:color="auto" w:sz="0" w:space="0"/>
+        <w:top w:val="none" w:sz="0" w:space="0" w:color="auto"/>
+        <w:left w:val="none" w:sz="0" w:space="0" w:color="auto"/>
+        <w:bottom w:val="none" w:sz="0" w:space="0" w:color="auto"/>
+        <w:right w:val="none" w:sz="0" w:space="0" w:color="auto"/>
+        <w:insideH w:val="none" w:sz="0" w:space="0" w:color="auto"/>
+        <w:insideV w:val="none" w:sz="0" w:space="0" w:color="auto"/>
       </w:tblBorders>
       <w:tblCellMar>
         <w:left w:w="0" w:type="dxa"/>
@@ -5246,12 +5200,12 @@
             <w:tblStyle w:val="TableGrid"/>
             <w:tblW w:w="5000" w:type="pct"/>
             <w:tblBorders>
-              <w:top w:val="none" w:color="auto" w:sz="0" w:space="0"/>
-              <w:left w:val="none" w:color="auto" w:sz="0" w:space="0"/>
-              <w:bottom w:val="none" w:color="auto" w:sz="0" w:space="0"/>
-              <w:right w:val="none" w:color="auto" w:sz="0" w:space="0"/>
-              <w:insideH w:val="none" w:color="auto" w:sz="0" w:space="0"/>
-              <w:insideV w:val="none" w:color="auto" w:sz="0" w:space="0"/>
+              <w:top w:val="none" w:sz="0" w:space="0" w:color="auto"/>
+              <w:left w:val="none" w:sz="0" w:space="0" w:color="auto"/>
+              <w:bottom w:val="none" w:sz="0" w:space="0" w:color="auto"/>
+              <w:right w:val="none" w:sz="0" w:space="0" w:color="auto"/>
+              <w:insideH w:val="none" w:sz="0" w:space="0" w:color="auto"/>
+              <w:insideV w:val="none" w:sz="0" w:space="0" w:color="auto"/>
             </w:tblBorders>
             <w:tblCellMar>
               <w:left w:w="0" w:type="dxa"/>
@@ -5333,12 +5287,12 @@
       <w:tblStyle w:val="TableGrid"/>
       <w:tblW w:w="5000" w:type="pct"/>
       <w:tblBorders>
-        <w:top w:val="none" w:color="auto" w:sz="0" w:space="0"/>
-        <w:left w:val="none" w:color="auto" w:sz="0" w:space="0"/>
-        <w:bottom w:val="none" w:color="auto" w:sz="0" w:space="0"/>
-        <w:right w:val="none" w:color="auto" w:sz="0" w:space="0"/>
-        <w:insideH w:val="none" w:color="auto" w:sz="0" w:space="0"/>
-        <w:insideV w:val="none" w:color="auto" w:sz="0" w:space="0"/>
+        <w:top w:val="none" w:sz="0" w:space="0" w:color="auto"/>
+        <w:left w:val="none" w:sz="0" w:space="0" w:color="auto"/>
+        <w:bottom w:val="none" w:sz="0" w:space="0" w:color="auto"/>
+        <w:right w:val="none" w:sz="0" w:space="0" w:color="auto"/>
+        <w:insideH w:val="none" w:sz="0" w:space="0" w:color="auto"/>
+        <w:insideV w:val="none" w:sz="0" w:space="0" w:color="auto"/>
       </w:tblBorders>
       <w:tblLayout w:type="fixed"/>
       <w:tblCellMar>
@@ -5962,12 +5916,12 @@
       <w:tblStyle w:val="TableGrid"/>
       <w:tblW w:w="5000" w:type="pct"/>
       <w:tblBorders>
-        <w:top w:val="none" w:color="auto" w:sz="0" w:space="0"/>
-        <w:left w:val="none" w:color="auto" w:sz="0" w:space="0"/>
-        <w:bottom w:val="none" w:color="auto" w:sz="0" w:space="0"/>
-        <w:right w:val="none" w:color="auto" w:sz="0" w:space="0"/>
-        <w:insideH w:val="none" w:color="auto" w:sz="0" w:space="0"/>
-        <w:insideV w:val="none" w:color="auto" w:sz="0" w:space="0"/>
+        <w:top w:val="none" w:sz="0" w:space="0" w:color="auto"/>
+        <w:left w:val="none" w:sz="0" w:space="0" w:color="auto"/>
+        <w:bottom w:val="none" w:sz="0" w:space="0" w:color="auto"/>
+        <w:right w:val="none" w:sz="0" w:space="0" w:color="auto"/>
+        <w:insideH w:val="none" w:sz="0" w:space="0" w:color="auto"/>
+        <w:insideV w:val="none" w:sz="0" w:space="0" w:color="auto"/>
       </w:tblBorders>
       <w:tblCellMar>
         <w:left w:w="0" w:type="dxa"/>
@@ -6198,18 +6152,18 @@
 </file>
 
 <file path=word/header2.xml><?xml version="1.0" encoding="utf-8"?>
-<w:hdr xmlns:a="http://schemas.openxmlformats.org/drawingml/2006/main" xmlns:pic="http://schemas.openxmlformats.org/drawingml/2006/picture" xmlns:wpc="http://schemas.microsoft.com/office/word/2010/wordprocessingCanvas" xmlns:cx="http://schemas.microsoft.com/office/drawing/2014/chartex" xmlns:cx1="http://schemas.microsoft.com/office/drawing/2015/9/8/chartex" xmlns:cx2="http://schemas.microsoft.com/office/drawing/2015/10/21/chartex" xmlns:cx3="http://schemas.microsoft.com/office/drawing/2016/5/9/chartex" xmlns:cx4="http://schemas.microsoft.com/office/drawing/2016/5/10/chartex" xmlns:cx5="http://schemas.microsoft.com/office/drawing/2016/5/11/chartex" xmlns:cx6="http://schemas.microsoft.com/office/drawing/2016/5/12/chartex" xmlns:cx7="http://schemas.microsoft.com/office/drawing/2016/5/13/chartex" xmlns:cx8="http://schemas.microsoft.com/office/drawing/2016/5/14/chartex" xmlns:mc="http://schemas.openxmlformats.org/markup-compatibility/2006" xmlns:aink="http://schemas.microsoft.com/office/drawing/2016/ink" xmlns:am3d="http://schemas.microsoft.com/office/drawing/2017/model3d" xmlns:o="urn:schemas-microsoft-com:office:office" xmlns:oel="http://schemas.microsoft.com/office/2019/extlst" xmlns:r="http://schemas.openxmlformats.org/officeDocument/2006/relationships" xmlns:m="http://schemas.openxmlformats.org/officeDocument/2006/math" xmlns:v="urn:schemas-microsoft-com:vml" xmlns:wp14="http://schemas.microsoft.com/office/word/2010/wordprocessingDrawing" xmlns:wp="http://schemas.openxmlformats.org/drawingml/2006/wordprocessingDrawing" xmlns:w10="urn:schemas-microsoft-com:office:word" xmlns:w="http://schemas.openxmlformats.org/wordprocessingml/2006/main" xmlns:w14="http://schemas.microsoft.com/office/word/2010/wordml" xmlns:w15="http://schemas.microsoft.com/office/word/2012/wordml" xmlns:w16cex="http://schemas.microsoft.com/office/word/2018/wordml/cex" xmlns:w16cid="http://schemas.microsoft.com/office/word/2016/wordml/cid" xmlns:w16="http://schemas.microsoft.com/office/word/2018/wordml" xmlns:w16du="http://schemas.microsoft.com/office/word/2023/wordml/word16du" xmlns:w16sdtdh="http://schemas.microsoft.com/office/word/2020/wordml/sdtdatahash" xmlns:w16sdtfl="http://schemas.microsoft.com/office/word/2024/wordml/sdtformatlock" xmlns:w16se="http://schemas.microsoft.com/office/word/2015/wordml/symex" xmlns:wpg="http://schemas.microsoft.com/office/word/2010/wordprocessingGroup" xmlns:wpi="http://schemas.microsoft.com/office/word/2010/wordprocessingInk" xmlns:wne="http://schemas.microsoft.com/office/word/2006/wordml" xmlns:wps="http://schemas.microsoft.com/office/word/2010/wordprocessingShape" mc:Ignorable="w14 w15 w16se w16cid w16 w16cex w16sdtdh w16sdtfl w16du wp14">
+<w:hdr xmlns:wpc="http://schemas.microsoft.com/office/word/2010/wordprocessingCanvas" xmlns:cx="http://schemas.microsoft.com/office/drawing/2014/chartex" xmlns:cx1="http://schemas.microsoft.com/office/drawing/2015/9/8/chartex" xmlns:cx2="http://schemas.microsoft.com/office/drawing/2015/10/21/chartex" xmlns:cx3="http://schemas.microsoft.com/office/drawing/2016/5/9/chartex" xmlns:cx4="http://schemas.microsoft.com/office/drawing/2016/5/10/chartex" xmlns:cx5="http://schemas.microsoft.com/office/drawing/2016/5/11/chartex" xmlns:cx6="http://schemas.microsoft.com/office/drawing/2016/5/12/chartex" xmlns:cx7="http://schemas.microsoft.com/office/drawing/2016/5/13/chartex" xmlns:cx8="http://schemas.microsoft.com/office/drawing/2016/5/14/chartex" xmlns:mc="http://schemas.openxmlformats.org/markup-compatibility/2006" xmlns:aink="http://schemas.microsoft.com/office/drawing/2016/ink" xmlns:am3d="http://schemas.microsoft.com/office/drawing/2017/model3d" xmlns:o="urn:schemas-microsoft-com:office:office" xmlns:oel="http://schemas.microsoft.com/office/2019/extlst" xmlns:r="http://schemas.openxmlformats.org/officeDocument/2006/relationships" xmlns:m="http://schemas.openxmlformats.org/officeDocument/2006/math" xmlns:v="urn:schemas-microsoft-com:vml" xmlns:wp14="http://schemas.microsoft.com/office/word/2010/wordprocessingDrawing" xmlns:wp="http://schemas.openxmlformats.org/drawingml/2006/wordprocessingDrawing" xmlns:w10="urn:schemas-microsoft-com:office:word" xmlns:w="http://schemas.openxmlformats.org/wordprocessingml/2006/main" xmlns:w14="http://schemas.microsoft.com/office/word/2010/wordml" xmlns:w15="http://schemas.microsoft.com/office/word/2012/wordml" xmlns:w16cex="http://schemas.microsoft.com/office/word/2018/wordml/cex" xmlns:w16cid="http://schemas.microsoft.com/office/word/2016/wordml/cid" xmlns:w16="http://schemas.microsoft.com/office/word/2018/wordml" xmlns:w16du="http://schemas.microsoft.com/office/word/2023/wordml/word16du" xmlns:w16sdtdh="http://schemas.microsoft.com/office/word/2020/wordml/sdtdatahash" xmlns:w16sdtfl="http://schemas.microsoft.com/office/word/2024/wordml/sdtformatlock" xmlns:w16se="http://schemas.microsoft.com/office/word/2015/wordml/symex" xmlns:wpg="http://schemas.microsoft.com/office/word/2010/wordprocessingGroup" xmlns:wpi="http://schemas.microsoft.com/office/word/2010/wordprocessingInk" xmlns:wne="http://schemas.microsoft.com/office/word/2006/wordml" xmlns:wps="http://schemas.microsoft.com/office/word/2010/wordprocessingShape" mc:Ignorable="w14 w15 w16se w16cid w16 w16cex w16sdtdh w16sdtfl w16du wp14">
   <w:tbl>
     <w:tblPr>
       <w:tblStyle w:val="TableGrid"/>
       <w:tblW w:w="5000" w:type="pct"/>
       <w:tblBorders>
-        <w:top w:val="none" w:color="auto" w:sz="0" w:space="0"/>
-        <w:left w:val="none" w:color="auto" w:sz="0" w:space="0"/>
-        <w:bottom w:val="none" w:color="auto" w:sz="0" w:space="0"/>
-        <w:right w:val="none" w:color="auto" w:sz="0" w:space="0"/>
-        <w:insideH w:val="none" w:color="auto" w:sz="0" w:space="0"/>
-        <w:insideV w:val="none" w:color="auto" w:sz="0" w:space="0"/>
+        <w:top w:val="none" w:sz="0" w:space="0" w:color="auto"/>
+        <w:left w:val="none" w:sz="0" w:space="0" w:color="auto"/>
+        <w:bottom w:val="none" w:sz="0" w:space="0" w:color="auto"/>
+        <w:right w:val="none" w:sz="0" w:space="0" w:color="auto"/>
+        <w:insideH w:val="none" w:sz="0" w:space="0" w:color="auto"/>
+        <w:insideV w:val="none" w:sz="0" w:space="0" w:color="auto"/>
       </w:tblBorders>
       <w:tblCellMar>
         <w:left w:w="0" w:type="dxa"/>
@@ -9196,6 +9150,7 @@
     <w:rsid w:val="00591BD2"/>
     <w:rsid w:val="005C545E"/>
     <w:rsid w:val="005E35BE"/>
+    <w:rsid w:val="00644DEE"/>
     <w:rsid w:val="00781235"/>
     <w:rsid w:val="0078233C"/>
     <w:rsid w:val="00784F9C"/>
@@ -9220,6 +9175,7 @@
     <w:rsid w:val="00B5335B"/>
     <w:rsid w:val="00B81B02"/>
     <w:rsid w:val="00B95809"/>
+    <w:rsid w:val="00BD617D"/>
     <w:rsid w:val="00BD662E"/>
     <w:rsid w:val="00BE5932"/>
     <w:rsid w:val="00BF27CE"/>
@@ -9253,8 +9209,8 @@
   </m:mathPr>
   <w:themeFontLang w:val="en-US"/>
   <w:clrSchemeMapping w:bg1="light1" w:t1="dark1" w:bg2="light2" w:t2="dark2" w:accent1="accent1" w:accent2="accent2" w:accent3="accent3" w:accent4="accent4" w:accent5="accent5" w:accent6="accent6" w:hyperlink="hyperlink" w:followedHyperlink="followedHyperlink"/>
-  <w:decimalSymbol w:val=","/>
-  <w:listSeparator w:val=";"/>
+  <w:decimalSymbol w:val="."/>
+  <w:listSeparator w:val=","/>
   <w15:chartTrackingRefBased/>
 </w:settings>
 </file>
@@ -10420,7 +10376,11 @@
 </a:theme>
 </file>
 
-<file path=customXml/item1.xml>��< ? x m l   v e r s i o n = " 1 . 0 "   e n c o d i n g = " u t f - 1 6 " ? > < N a v W o r d R e p o r t X m l P a r t   x m l n s = " u r n : m i c r o s o f t - d y n a m i c s - n a v / r e p o r t s / S t a n d a r d _ S a l e s _ I n v o i c e / 1 3 0 6 / " > +<file path=customXml/item1.xml><?xml version="1.0" encoding="utf-8"?>
+<b:Sources xmlns:b="http://schemas.openxmlformats.org/officeDocument/2006/bibliography" xmlns="http://schemas.openxmlformats.org/officeDocument/2006/bibliography" SelectedStyle="\APASixthEditionOfficeOnline.xsl" StyleName="APA" Version="6"/>
+</file>
+
+<file path=customXml/item2.xml>��< ? x m l   v e r s i o n = " 1 . 0 "   e n c o d i n g = " u t f - 1 6 " ? > < N a v W o r d R e p o r t X m l P a r t   x m l n s = " u r n : m i c r o s o f t - d y n a m i c s - n a v / r e p o r t s / S t a n d a r d _ S a l e s _ I n v o i c e / 1 3 0 6 / " >   
      < B C R e p o r t I n f o r m a t i o n >   
@@ -11147,22 +11107,18 @@
  < / N a v W o r d R e p o r t X m l P a r t > 
 </file>
 
-<file path=customXml/item2.xml><?xml version="1.0" encoding="utf-8"?>
-<b:Sources xmlns:b="http://schemas.openxmlformats.org/officeDocument/2006/bibliography" xmlns="http://schemas.openxmlformats.org/officeDocument/2006/bibliography" SelectedStyle="\APASixthEditionOfficeOnline.xsl" StyleName="APA" Version="6"/>
-</file>
-
 <file path=customXml/itemProps1.xml><?xml version="1.0" encoding="utf-8"?>
-<ds:datastoreItem xmlns:ds="http://schemas.openxmlformats.org/officeDocument/2006/customXml" ds:itemID="{AF7A6226-6056-400F-ADDA-E1ADA7C08250}">
+<ds:datastoreItem xmlns:ds="http://schemas.openxmlformats.org/officeDocument/2006/customXml" ds:itemID="{89DB96BF-8133-438A-AAD3-A3C21079AEB1}">
   <ds:schemaRefs>
-    <ds:schemaRef ds:uri="urn:microsoft-dynamics-nav/reports/Standard_Sales_Invoice/1306/"/>
+    <ds:schemaRef ds:uri="http://schemas.openxmlformats.org/officeDocument/2006/bibliography"/>
   </ds:schemaRefs>
 </ds:datastoreItem>
 </file>
 
 <file path=customXml/itemProps2.xml><?xml version="1.0" encoding="utf-8"?>
-<ds:datastoreItem xmlns:ds="http://schemas.openxmlformats.org/officeDocument/2006/customXml" ds:itemID="{89DB96BF-8133-438A-AAD3-A3C21079AEB1}">
+<ds:datastoreItem xmlns:ds="http://schemas.openxmlformats.org/officeDocument/2006/customXml" ds:itemID="{AF7A6226-6056-400F-ADDA-E1ADA7C08250}">
   <ds:schemaRefs>
-    <ds:schemaRef ds:uri="http://schemas.openxmlformats.org/officeDocument/2006/bibliography"/>
+    <ds:schemaRef ds:uri="urn:microsoft-dynamics-nav/reports/Standard_Sales_Invoice/1306/"/>
   </ds:schemaRefs>
 </ds:datastoreItem>
 </file>

</xml_diff>

<commit_message>
Add tours and search term support to Subscription Billing
</commit_message>
<xml_diff>
--- a/src/Apps/W1/Subscription Billing/App/Billing/Report Extensions/Layouts/SalesInvoiceForSubscriptionBilling.docx
+++ b/src/Apps/W1/Subscription Billing/App/Billing/Report Extensions/Layouts/SalesInvoiceForSubscriptionBilling.docx
@@ -1,18 +1,18 @@
 
 <file path=word/document.xml><?xml version="1.0" encoding="utf-8"?>
-<w:document xmlns:wpc="http://schemas.microsoft.com/office/word/2010/wordprocessingCanvas" xmlns:cx="http://schemas.microsoft.com/office/drawing/2014/chartex" xmlns:cx1="http://schemas.microsoft.com/office/drawing/2015/9/8/chartex" xmlns:cx2="http://schemas.microsoft.com/office/drawing/2015/10/21/chartex" xmlns:cx3="http://schemas.microsoft.com/office/drawing/2016/5/9/chartex" xmlns:cx4="http://schemas.microsoft.com/office/drawing/2016/5/10/chartex" xmlns:cx5="http://schemas.microsoft.com/office/drawing/2016/5/11/chartex" xmlns:cx6="http://schemas.microsoft.com/office/drawing/2016/5/12/chartex" xmlns:cx7="http://schemas.microsoft.com/office/drawing/2016/5/13/chartex" xmlns:cx8="http://schemas.microsoft.com/office/drawing/2016/5/14/chartex" xmlns:mc="http://schemas.openxmlformats.org/markup-compatibility/2006" xmlns:aink="http://schemas.microsoft.com/office/drawing/2016/ink" xmlns:am3d="http://schemas.microsoft.com/office/drawing/2017/model3d" xmlns:o="urn:schemas-microsoft-com:office:office" xmlns:oel="http://schemas.microsoft.com/office/2019/extlst" xmlns:r="http://schemas.openxmlformats.org/officeDocument/2006/relationships" xmlns:m="http://schemas.openxmlformats.org/officeDocument/2006/math" xmlns:v="urn:schemas-microsoft-com:vml" xmlns:wp14="http://schemas.microsoft.com/office/word/2010/wordprocessingDrawing" xmlns:wp="http://schemas.openxmlformats.org/drawingml/2006/wordprocessingDrawing" xmlns:w10="urn:schemas-microsoft-com:office:word" xmlns:w="http://schemas.openxmlformats.org/wordprocessingml/2006/main" xmlns:w14="http://schemas.microsoft.com/office/word/2010/wordml" xmlns:w15="http://schemas.microsoft.com/office/word/2012/wordml" xmlns:w16cex="http://schemas.microsoft.com/office/word/2018/wordml/cex" xmlns:w16cid="http://schemas.microsoft.com/office/word/2016/wordml/cid" xmlns:w16="http://schemas.microsoft.com/office/word/2018/wordml" xmlns:w16du="http://schemas.microsoft.com/office/word/2023/wordml/word16du" xmlns:w16sdtdh="http://schemas.microsoft.com/office/word/2020/wordml/sdtdatahash" xmlns:w16sdtfl="http://schemas.microsoft.com/office/word/2024/wordml/sdtformatlock" xmlns:w16se="http://schemas.microsoft.com/office/word/2015/wordml/symex" xmlns:wpg="http://schemas.microsoft.com/office/word/2010/wordprocessingGroup" xmlns:wpi="http://schemas.microsoft.com/office/word/2010/wordprocessingInk" xmlns:wne="http://schemas.microsoft.com/office/word/2006/wordml" xmlns:wps="http://schemas.microsoft.com/office/word/2010/wordprocessingShape" mc:Ignorable="w14 w15 w16se w16cid w16 w16cex w16sdtdh w16sdtfl w16du wp14">
+<w:document xmlns:a="http://schemas.openxmlformats.org/drawingml/2006/main" xmlns:pic="http://schemas.openxmlformats.org/drawingml/2006/picture" xmlns:a14="http://schemas.microsoft.com/office/drawing/2010/main" xmlns:wpc="http://schemas.microsoft.com/office/word/2010/wordprocessingCanvas" xmlns:cx="http://schemas.microsoft.com/office/drawing/2014/chartex" xmlns:cx1="http://schemas.microsoft.com/office/drawing/2015/9/8/chartex" xmlns:cx2="http://schemas.microsoft.com/office/drawing/2015/10/21/chartex" xmlns:cx3="http://schemas.microsoft.com/office/drawing/2016/5/9/chartex" xmlns:cx4="http://schemas.microsoft.com/office/drawing/2016/5/10/chartex" xmlns:cx5="http://schemas.microsoft.com/office/drawing/2016/5/11/chartex" xmlns:cx6="http://schemas.microsoft.com/office/drawing/2016/5/12/chartex" xmlns:cx7="http://schemas.microsoft.com/office/drawing/2016/5/13/chartex" xmlns:cx8="http://schemas.microsoft.com/office/drawing/2016/5/14/chartex" xmlns:mc="http://schemas.openxmlformats.org/markup-compatibility/2006" xmlns:aink="http://schemas.microsoft.com/office/drawing/2016/ink" xmlns:am3d="http://schemas.microsoft.com/office/drawing/2017/model3d" xmlns:o="urn:schemas-microsoft-com:office:office" xmlns:oel="http://schemas.microsoft.com/office/2019/extlst" xmlns:r="http://schemas.openxmlformats.org/officeDocument/2006/relationships" xmlns:m="http://schemas.openxmlformats.org/officeDocument/2006/math" xmlns:v="urn:schemas-microsoft-com:vml" xmlns:wp14="http://schemas.microsoft.com/office/word/2010/wordprocessingDrawing" xmlns:wp="http://schemas.openxmlformats.org/drawingml/2006/wordprocessingDrawing" xmlns:w10="urn:schemas-microsoft-com:office:word" xmlns:w="http://schemas.openxmlformats.org/wordprocessingml/2006/main" xmlns:w14="http://schemas.microsoft.com/office/word/2010/wordml" xmlns:w15="http://schemas.microsoft.com/office/word/2012/wordml" xmlns:w16cex="http://schemas.microsoft.com/office/word/2018/wordml/cex" xmlns:w16cid="http://schemas.microsoft.com/office/word/2016/wordml/cid" xmlns:w16="http://schemas.microsoft.com/office/word/2018/wordml" xmlns:w16du="http://schemas.microsoft.com/office/word/2023/wordml/word16du" xmlns:w16sdtdh="http://schemas.microsoft.com/office/word/2020/wordml/sdtdatahash" xmlns:w16sdtfl="http://schemas.microsoft.com/office/word/2024/wordml/sdtformatlock" xmlns:w16se="http://schemas.microsoft.com/office/word/2015/wordml/symex" xmlns:wpg="http://schemas.microsoft.com/office/word/2010/wordprocessingGroup" xmlns:wpi="http://schemas.microsoft.com/office/word/2010/wordprocessingInk" xmlns:wne="http://schemas.microsoft.com/office/word/2006/wordml" xmlns:wps="http://schemas.microsoft.com/office/word/2010/wordprocessingShape" mc:Ignorable="w14 w15 w16se w16cid w16 w16cex w16sdtdh w16sdtfl w16du wp14">
   <w:body>
     <w:tbl>
       <w:tblPr>
         <w:tblStyle w:val="TableGrid"/>
         <w:tblW w:w="5000" w:type="pct"/>
         <w:tblBorders>
-          <w:top w:val="none" w:sz="0" w:space="0" w:color="auto"/>
-          <w:left w:val="none" w:sz="0" w:space="0" w:color="auto"/>
-          <w:bottom w:val="none" w:sz="0" w:space="0" w:color="auto"/>
-          <w:right w:val="none" w:sz="0" w:space="0" w:color="auto"/>
-          <w:insideH w:val="none" w:sz="0" w:space="0" w:color="auto"/>
-          <w:insideV w:val="none" w:sz="0" w:space="0" w:color="auto"/>
+          <w:top w:val="none" w:color="auto" w:sz="0" w:space="0"/>
+          <w:left w:val="none" w:color="auto" w:sz="0" w:space="0"/>
+          <w:bottom w:val="none" w:color="auto" w:sz="0" w:space="0"/>
+          <w:right w:val="none" w:color="auto" w:sz="0" w:space="0"/>
+          <w:insideH w:val="none" w:color="auto" w:sz="0" w:space="0"/>
+          <w:insideV w:val="none" w:color="auto" w:sz="0" w:space="0"/>
         </w:tblBorders>
         <w:tblCellMar>
           <w:left w:w="0" w:type="dxa"/>
@@ -588,12 +588,12 @@
         <w:tblStyle w:val="TableGrid"/>
         <w:tblW w:w="0" w:type="auto"/>
         <w:tblBorders>
-          <w:top w:val="none" w:sz="0" w:space="0" w:color="auto"/>
-          <w:left w:val="none" w:sz="0" w:space="0" w:color="auto"/>
-          <w:bottom w:val="none" w:sz="0" w:space="0" w:color="auto"/>
-          <w:right w:val="none" w:sz="0" w:space="0" w:color="auto"/>
-          <w:insideH w:val="none" w:sz="0" w:space="0" w:color="auto"/>
-          <w:insideV w:val="none" w:sz="0" w:space="0" w:color="auto"/>
+          <w:top w:val="none" w:color="auto" w:sz="0" w:space="0"/>
+          <w:left w:val="none" w:color="auto" w:sz="0" w:space="0"/>
+          <w:bottom w:val="none" w:color="auto" w:sz="0" w:space="0"/>
+          <w:right w:val="none" w:color="auto" w:sz="0" w:space="0"/>
+          <w:insideH w:val="none" w:color="auto" w:sz="0" w:space="0"/>
+          <w:insideV w:val="none" w:color="auto" w:sz="0" w:space="0"/>
         </w:tblBorders>
         <w:tblLayout w:type="fixed"/>
         <w:tblCellMar>
@@ -1432,7 +1432,7 @@
               <w:tcPr>
                 <w:tcW w:w="954" w:type="dxa"/>
                 <w:tcBorders>
-                  <w:bottom w:val="single" w:sz="4" w:space="0" w:color="auto"/>
+                  <w:bottom w:val="single" w:color="auto" w:sz="4" w:space="0"/>
                 </w:tcBorders>
                 <w:vAlign w:val="bottom"/>
               </w:tcPr>
@@ -1466,7 +1466,7 @@
               <w:tcPr>
                 <w:tcW w:w="2268" w:type="dxa"/>
                 <w:tcBorders>
-                  <w:bottom w:val="single" w:sz="4" w:space="0" w:color="auto"/>
+                  <w:bottom w:val="single" w:color="auto" w:sz="4" w:space="0"/>
                 </w:tcBorders>
                 <w:vAlign w:val="bottom"/>
               </w:tcPr>
@@ -1500,7 +1500,7 @@
               <w:tcPr>
                 <w:tcW w:w="1021" w:type="dxa"/>
                 <w:tcBorders>
-                  <w:bottom w:val="single" w:sz="4" w:space="0" w:color="auto"/>
+                  <w:bottom w:val="single" w:color="auto" w:sz="4" w:space="0"/>
                 </w:tcBorders>
                 <w:vAlign w:val="bottom"/>
               </w:tcPr>
@@ -1534,7 +1534,7 @@
               <w:tcPr>
                 <w:tcW w:w="907" w:type="dxa"/>
                 <w:tcBorders>
-                  <w:bottom w:val="single" w:sz="4" w:space="0" w:color="auto"/>
+                  <w:bottom w:val="single" w:color="auto" w:sz="4" w:space="0"/>
                 </w:tcBorders>
                 <w:vAlign w:val="bottom"/>
               </w:tcPr>
@@ -1557,7 +1557,7 @@
           <w:tcPr>
             <w:tcW w:w="680" w:type="dxa"/>
             <w:tcBorders>
-              <w:bottom w:val="single" w:sz="4" w:space="0" w:color="auto"/>
+              <w:bottom w:val="single" w:color="auto" w:sz="4" w:space="0"/>
             </w:tcBorders>
             <w:vAlign w:val="bottom"/>
           </w:tcPr>
@@ -1583,7 +1583,7 @@
               <w:tcPr>
                 <w:tcW w:w="1365" w:type="dxa"/>
                 <w:tcBorders>
-                  <w:bottom w:val="single" w:sz="4" w:space="0" w:color="auto"/>
+                  <w:bottom w:val="single" w:color="auto" w:sz="4" w:space="0"/>
                 </w:tcBorders>
                 <w:vAlign w:val="bottom"/>
               </w:tcPr>
@@ -1606,7 +1606,7 @@
           <w:tcPr>
             <w:tcW w:w="620" w:type="dxa"/>
             <w:tcBorders>
-              <w:bottom w:val="single" w:sz="4" w:space="0" w:color="auto"/>
+              <w:bottom w:val="single" w:color="auto" w:sz="4" w:space="0"/>
             </w:tcBorders>
             <w:vAlign w:val="bottom"/>
           </w:tcPr>
@@ -1632,7 +1632,7 @@
               <w:tcPr>
                 <w:tcW w:w="709" w:type="dxa"/>
                 <w:tcBorders>
-                  <w:bottom w:val="single" w:sz="4" w:space="0" w:color="auto"/>
+                  <w:bottom w:val="single" w:color="auto" w:sz="4" w:space="0"/>
                 </w:tcBorders>
                 <w:vAlign w:val="bottom"/>
               </w:tcPr>
@@ -1667,7 +1667,7 @@
               <w:tcPr>
                 <w:tcW w:w="1682" w:type="dxa"/>
                 <w:tcBorders>
-                  <w:bottom w:val="single" w:sz="4" w:space="0" w:color="auto"/>
+                  <w:bottom w:val="single" w:color="auto" w:sz="4" w:space="0"/>
                 </w:tcBorders>
                 <w:tcMar>
                   <w:right w:w="0" w:type="dxa"/>
@@ -1699,7 +1699,7 @@
           <w:tcPr>
             <w:tcW w:w="954" w:type="dxa"/>
             <w:tcBorders>
-              <w:top w:val="single" w:sz="4" w:space="0" w:color="auto"/>
+              <w:top w:val="single" w:color="auto" w:sz="4" w:space="0"/>
             </w:tcBorders>
           </w:tcPr>
           <w:p>
@@ -1716,7 +1716,7 @@
           <w:tcPr>
             <w:tcW w:w="2268" w:type="dxa"/>
             <w:tcBorders>
-              <w:top w:val="single" w:sz="4" w:space="0" w:color="auto"/>
+              <w:top w:val="single" w:color="auto" w:sz="4" w:space="0"/>
             </w:tcBorders>
           </w:tcPr>
           <w:p>
@@ -1733,7 +1733,7 @@
           <w:tcPr>
             <w:tcW w:w="1021" w:type="dxa"/>
             <w:tcBorders>
-              <w:top w:val="single" w:sz="4" w:space="0" w:color="auto"/>
+              <w:top w:val="single" w:color="auto" w:sz="4" w:space="0"/>
             </w:tcBorders>
           </w:tcPr>
           <w:p>
@@ -1750,7 +1750,7 @@
           <w:tcPr>
             <w:tcW w:w="907" w:type="dxa"/>
             <w:tcBorders>
-              <w:top w:val="single" w:sz="4" w:space="0" w:color="auto"/>
+              <w:top w:val="single" w:color="auto" w:sz="4" w:space="0"/>
             </w:tcBorders>
           </w:tcPr>
           <w:p>
@@ -1767,7 +1767,7 @@
           <w:tcPr>
             <w:tcW w:w="680" w:type="dxa"/>
             <w:tcBorders>
-              <w:top w:val="single" w:sz="4" w:space="0" w:color="auto"/>
+              <w:top w:val="single" w:color="auto" w:sz="4" w:space="0"/>
             </w:tcBorders>
           </w:tcPr>
           <w:p>
@@ -1784,7 +1784,7 @@
           <w:tcPr>
             <w:tcW w:w="1365" w:type="dxa"/>
             <w:tcBorders>
-              <w:top w:val="single" w:sz="4" w:space="0" w:color="auto"/>
+              <w:top w:val="single" w:color="auto" w:sz="4" w:space="0"/>
             </w:tcBorders>
           </w:tcPr>
           <w:p>
@@ -1801,7 +1801,7 @@
           <w:tcPr>
             <w:tcW w:w="620" w:type="dxa"/>
             <w:tcBorders>
-              <w:top w:val="single" w:sz="4" w:space="0" w:color="auto"/>
+              <w:top w:val="single" w:color="auto" w:sz="4" w:space="0"/>
             </w:tcBorders>
           </w:tcPr>
           <w:p>
@@ -1818,7 +1818,7 @@
           <w:tcPr>
             <w:tcW w:w="709" w:type="dxa"/>
             <w:tcBorders>
-              <w:top w:val="single" w:sz="4" w:space="0" w:color="auto"/>
+              <w:top w:val="single" w:color="auto" w:sz="4" w:space="0"/>
             </w:tcBorders>
           </w:tcPr>
           <w:p>
@@ -1835,7 +1835,7 @@
           <w:tcPr>
             <w:tcW w:w="1682" w:type="dxa"/>
             <w:tcBorders>
-              <w:top w:val="single" w:sz="4" w:space="0" w:color="auto"/>
+              <w:top w:val="single" w:color="auto" w:sz="4" w:space="0"/>
             </w:tcBorders>
             <w:tcMar>
               <w:right w:w="0" w:type="dxa"/>
@@ -2685,7 +2685,7 @@
                 <w:tcW w:w="2694" w:type="dxa"/>
                 <w:gridSpan w:val="3"/>
                 <w:tcBorders>
-                  <w:bottom w:val="single" w:sz="4" w:space="0" w:color="auto"/>
+                  <w:bottom w:val="single" w:color="auto" w:sz="4" w:space="0"/>
                 </w:tcBorders>
               </w:tcPr>
               <w:p>
@@ -2726,7 +2726,7 @@
               <w:tcPr>
                 <w:tcW w:w="1682" w:type="dxa"/>
                 <w:tcBorders>
-                  <w:bottom w:val="single" w:sz="4" w:space="0" w:color="auto"/>
+                  <w:bottom w:val="single" w:color="auto" w:sz="4" w:space="0"/>
                 </w:tcBorders>
                 <w:tcMar>
                   <w:right w:w="0" w:type="dxa"/>
@@ -2794,12 +2794,12 @@
         <w:tblW w:w="0" w:type="auto"/>
         <w:jc w:val="right"/>
         <w:tblBorders>
-          <w:top w:val="none" w:sz="0" w:space="0" w:color="auto"/>
-          <w:left w:val="none" w:sz="0" w:space="0" w:color="auto"/>
-          <w:bottom w:val="none" w:sz="0" w:space="0" w:color="auto"/>
-          <w:right w:val="none" w:sz="0" w:space="0" w:color="auto"/>
-          <w:insideH w:val="none" w:sz="0" w:space="0" w:color="auto"/>
-          <w:insideV w:val="none" w:sz="0" w:space="0" w:color="auto"/>
+          <w:top w:val="none" w:color="auto" w:sz="0" w:space="0"/>
+          <w:left w:val="none" w:color="auto" w:sz="0" w:space="0"/>
+          <w:bottom w:val="none" w:color="auto" w:sz="0" w:space="0"/>
+          <w:right w:val="none" w:color="auto" w:sz="0" w:space="0"/>
+          <w:insideH w:val="none" w:color="auto" w:sz="0" w:space="0"/>
+          <w:insideV w:val="none" w:color="auto" w:sz="0" w:space="0"/>
         </w:tblBorders>
         <w:tblLayout w:type="fixed"/>
         <w:tblCellMar>
@@ -2908,7 +2908,7 @@
                 <w:tcW w:w="7938" w:type="dxa"/>
                 <w:gridSpan w:val="2"/>
                 <w:tcBorders>
-                  <w:bottom w:val="single" w:sz="4" w:space="0" w:color="auto"/>
+                  <w:bottom w:val="single" w:color="auto" w:sz="4" w:space="0"/>
                 </w:tcBorders>
                 <w:vAlign w:val="center"/>
               </w:tcPr>
@@ -2940,7 +2940,7 @@
           <w:tcPr>
             <w:tcW w:w="2258" w:type="dxa"/>
             <w:tcBorders>
-              <w:bottom w:val="single" w:sz="4" w:space="0" w:color="auto"/>
+              <w:bottom w:val="single" w:color="auto" w:sz="4" w:space="0"/>
             </w:tcBorders>
           </w:tcPr>
           <w:p>
@@ -2982,12 +2982,12 @@
               <w:tr>
                 <w:tblPrEx>
                   <w:tblBorders>
-                    <w:top w:val="single" w:sz="4" w:space="0" w:color="auto"/>
-                    <w:left w:val="single" w:sz="4" w:space="0" w:color="auto"/>
-                    <w:bottom w:val="single" w:sz="4" w:space="0" w:color="auto"/>
-                    <w:right w:val="single" w:sz="4" w:space="0" w:color="auto"/>
-                    <w:insideH w:val="single" w:sz="4" w:space="0" w:color="auto"/>
-                    <w:insideV w:val="single" w:sz="4" w:space="0" w:color="auto"/>
+                    <w:top w:val="single" w:color="auto" w:sz="4" w:space="0"/>
+                    <w:left w:val="single" w:color="auto" w:sz="4" w:space="0"/>
+                    <w:bottom w:val="single" w:color="auto" w:sz="4" w:space="0"/>
+                    <w:right w:val="single" w:color="auto" w:sz="4" w:space="0"/>
+                    <w:insideH w:val="single" w:color="auto" w:sz="4" w:space="0"/>
+                    <w:insideV w:val="single" w:color="auto" w:sz="4" w:space="0"/>
                   </w:tblBorders>
                   <w:tblCellMar>
                     <w:left w:w="108" w:type="dxa"/>
@@ -3128,12 +3128,12 @@
               <w:tr>
                 <w:tblPrEx>
                   <w:tblBorders>
-                    <w:top w:val="single" w:sz="4" w:space="0" w:color="auto"/>
-                    <w:left w:val="single" w:sz="4" w:space="0" w:color="auto"/>
-                    <w:bottom w:val="single" w:sz="4" w:space="0" w:color="auto"/>
-                    <w:right w:val="single" w:sz="4" w:space="0" w:color="auto"/>
-                    <w:insideH w:val="single" w:sz="4" w:space="0" w:color="auto"/>
-                    <w:insideV w:val="single" w:sz="4" w:space="0" w:color="auto"/>
+                    <w:top w:val="single" w:color="auto" w:sz="4" w:space="0"/>
+                    <w:left w:val="single" w:color="auto" w:sz="4" w:space="0"/>
+                    <w:bottom w:val="single" w:color="auto" w:sz="4" w:space="0"/>
+                    <w:right w:val="single" w:color="auto" w:sz="4" w:space="0"/>
+                    <w:insideH w:val="single" w:color="auto" w:sz="4" w:space="0"/>
+                    <w:insideV w:val="single" w:color="auto" w:sz="4" w:space="0"/>
                   </w:tblBorders>
                   <w:tblCellMar>
                     <w:left w:w="108" w:type="dxa"/>
@@ -3306,7 +3306,7 @@
     <w:sdt>
       <w:sdtPr>
         <w:rPr>
-          <w:rFonts w:ascii="Calibri" w:eastAsia="Calibri" w:hAnsi="Calibri" w:cs="Times New Roman"/>
+          <w:rFonts w:ascii="Calibri" w:hAnsi="Calibri" w:eastAsia="Calibri" w:cs="Times New Roman"/>
           <w:color w:val="0070C0"/>
           <w:szCs w:val="16"/>
           <w:u w:val="single"/>
@@ -3321,7 +3321,7 @@
         <w:sdt>
           <w:sdtPr>
             <w:rPr>
-              <w:rFonts w:ascii="Calibri" w:eastAsia="Calibri" w:hAnsi="Calibri" w:cs="Times New Roman"/>
+              <w:rFonts w:ascii="Calibri" w:hAnsi="Calibri" w:eastAsia="Calibri" w:cs="Times New Roman"/>
               <w:color w:val="0070C0"/>
               <w:szCs w:val="16"/>
               <w:u w:val="single"/>
@@ -3432,12 +3432,12 @@
         <w:tblStyle w:val="TableGrid"/>
         <w:tblW w:w="10546" w:type="dxa"/>
         <w:tblBorders>
-          <w:top w:val="none" w:sz="0" w:space="0" w:color="auto"/>
-          <w:left w:val="none" w:sz="0" w:space="0" w:color="auto"/>
-          <w:bottom w:val="none" w:sz="0" w:space="0" w:color="auto"/>
-          <w:right w:val="none" w:sz="0" w:space="0" w:color="auto"/>
-          <w:insideH w:val="none" w:sz="0" w:space="0" w:color="auto"/>
-          <w:insideV w:val="none" w:sz="0" w:space="0" w:color="auto"/>
+          <w:top w:val="none" w:color="auto" w:sz="0" w:space="0"/>
+          <w:left w:val="none" w:color="auto" w:sz="0" w:space="0"/>
+          <w:bottom w:val="none" w:color="auto" w:sz="0" w:space="0"/>
+          <w:right w:val="none" w:color="auto" w:sz="0" w:space="0"/>
+          <w:insideH w:val="none" w:color="auto" w:sz="0" w:space="0"/>
+          <w:insideV w:val="none" w:color="auto" w:sz="0" w:space="0"/>
         </w:tblBorders>
         <w:shd w:val="clear" w:color="auto" w:fill="E7E6E6" w:themeFill="background2"/>
         <w:tblLayout w:type="fixed"/>
@@ -3458,7 +3458,7 @@
       <w:sdt>
         <w:sdtPr>
           <w:rPr>
-            <w:rFonts w:ascii="Segoe UI" w:eastAsiaTheme="minorEastAsia" w:hAnsi="Segoe UI" w:cs="Segoe UI"/>
+            <w:rFonts w:ascii="Segoe UI" w:hAnsi="Segoe UI" w:cs="Segoe UI" w:eastAsiaTheme="minorEastAsia"/>
             <w:b/>
             <w:bCs/>
             <w:sz w:val="14"/>
@@ -3480,7 +3480,7 @@
           <w:sdt>
             <w:sdtPr>
               <w:rPr>
-                <w:rFonts w:ascii="Segoe UI" w:eastAsiaTheme="minorEastAsia" w:hAnsi="Segoe UI" w:cs="Segoe UI"/>
+                <w:rFonts w:ascii="Segoe UI" w:hAnsi="Segoe UI" w:cs="Segoe UI" w:eastAsiaTheme="minorEastAsia"/>
                 <w:b/>
                 <w:bCs/>
                 <w:sz w:val="14"/>
@@ -3504,7 +3504,7 @@
                   <w:tcPr>
                     <w:tcW w:w="1133" w:type="dxa"/>
                     <w:tcBorders>
-                      <w:bottom w:val="single" w:sz="4" w:space="0" w:color="auto"/>
+                      <w:bottom w:val="single" w:color="auto" w:sz="4" w:space="0"/>
                     </w:tcBorders>
                     <w:tcMar>
                       <w:left w:w="57" w:type="dxa"/>
@@ -3560,7 +3560,7 @@
                   <w:tcPr>
                     <w:tcW w:w="964" w:type="dxa"/>
                     <w:tcBorders>
-                      <w:bottom w:val="single" w:sz="4" w:space="0" w:color="auto"/>
+                      <w:bottom w:val="single" w:color="auto" w:sz="4" w:space="0"/>
                     </w:tcBorders>
                     <w:tcMar>
                       <w:left w:w="57" w:type="dxa"/>
@@ -3617,7 +3617,7 @@
                     <w:tcW w:w="6011" w:type="dxa"/>
                     <w:gridSpan w:val="7"/>
                     <w:tcBorders>
-                      <w:bottom w:val="single" w:sz="4" w:space="0" w:color="auto"/>
+                      <w:bottom w:val="single" w:color="auto" w:sz="4" w:space="0"/>
                     </w:tcBorders>
                     <w:tcMar>
                       <w:left w:w="57" w:type="dxa"/>
@@ -3673,7 +3673,7 @@
                   <w:tcPr>
                     <w:tcW w:w="2438" w:type="dxa"/>
                     <w:tcBorders>
-                      <w:bottom w:val="single" w:sz="4" w:space="0" w:color="auto"/>
+                      <w:bottom w:val="single" w:color="auto" w:sz="4" w:space="0"/>
                     </w:tcBorders>
                     <w:tcMar>
                       <w:left w:w="57" w:type="dxa"/>
@@ -3728,13 +3728,13 @@
               </w:tr>
               <w:tr>
                 <w:trPr>
-                  <w:trHeight w:hRule="exact" w:val="57"/>
+                  <w:trHeight w:val="57" w:hRule="exact"/>
                 </w:trPr>
                 <w:tc>
                   <w:tcPr>
                     <w:tcW w:w="1133" w:type="dxa"/>
                     <w:tcBorders>
-                      <w:top w:val="single" w:sz="4" w:space="0" w:color="auto"/>
+                      <w:top w:val="single" w:color="auto" w:sz="4" w:space="0"/>
                     </w:tcBorders>
                     <w:tcMar>
                       <w:left w:w="57" w:type="dxa"/>
@@ -3758,7 +3758,7 @@
                   <w:tcPr>
                     <w:tcW w:w="964" w:type="dxa"/>
                     <w:tcBorders>
-                      <w:top w:val="single" w:sz="4" w:space="0" w:color="auto"/>
+                      <w:top w:val="single" w:color="auto" w:sz="4" w:space="0"/>
                     </w:tcBorders>
                     <w:tcMar>
                       <w:left w:w="57" w:type="dxa"/>
@@ -3782,7 +3782,7 @@
                   <w:tcPr>
                     <w:tcW w:w="567" w:type="dxa"/>
                     <w:tcBorders>
-                      <w:top w:val="single" w:sz="4" w:space="0" w:color="auto"/>
+                      <w:top w:val="single" w:color="auto" w:sz="4" w:space="0"/>
                     </w:tcBorders>
                     <w:tcMar>
                       <w:left w:w="57" w:type="dxa"/>
@@ -3806,7 +3806,7 @@
                   <w:tcPr>
                     <w:tcW w:w="851" w:type="dxa"/>
                     <w:tcBorders>
-                      <w:top w:val="single" w:sz="4" w:space="0" w:color="auto"/>
+                      <w:top w:val="single" w:color="auto" w:sz="4" w:space="0"/>
                     </w:tcBorders>
                     <w:tcMar>
                       <w:left w:w="57" w:type="dxa"/>
@@ -3830,7 +3830,7 @@
                   <w:tcPr>
                     <w:tcW w:w="964" w:type="dxa"/>
                     <w:tcBorders>
-                      <w:top w:val="single" w:sz="4" w:space="0" w:color="auto"/>
+                      <w:top w:val="single" w:color="auto" w:sz="4" w:space="0"/>
                     </w:tcBorders>
                     <w:tcMar>
                       <w:left w:w="57" w:type="dxa"/>
@@ -3854,7 +3854,7 @@
                   <w:tcPr>
                     <w:tcW w:w="1021" w:type="dxa"/>
                     <w:tcBorders>
-                      <w:top w:val="single" w:sz="4" w:space="0" w:color="auto"/>
+                      <w:top w:val="single" w:color="auto" w:sz="4" w:space="0"/>
                     </w:tcBorders>
                     <w:tcMar>
                       <w:left w:w="57" w:type="dxa"/>
@@ -3878,7 +3878,7 @@
                   <w:tcPr>
                     <w:tcW w:w="907" w:type="dxa"/>
                     <w:tcBorders>
-                      <w:top w:val="single" w:sz="4" w:space="0" w:color="auto"/>
+                      <w:top w:val="single" w:color="auto" w:sz="4" w:space="0"/>
                     </w:tcBorders>
                     <w:tcMar>
                       <w:left w:w="57" w:type="dxa"/>
@@ -3902,7 +3902,7 @@
                   <w:tcPr>
                     <w:tcW w:w="794" w:type="dxa"/>
                     <w:tcBorders>
-                      <w:top w:val="single" w:sz="4" w:space="0" w:color="auto"/>
+                      <w:top w:val="single" w:color="auto" w:sz="4" w:space="0"/>
                     </w:tcBorders>
                     <w:tcMar>
                       <w:left w:w="57" w:type="dxa"/>
@@ -3926,7 +3926,7 @@
                   <w:tcPr>
                     <w:tcW w:w="907" w:type="dxa"/>
                     <w:tcBorders>
-                      <w:top w:val="single" w:sz="4" w:space="0" w:color="auto"/>
+                      <w:top w:val="single" w:color="auto" w:sz="4" w:space="0"/>
                     </w:tcBorders>
                     <w:tcMar>
                       <w:left w:w="57" w:type="dxa"/>
@@ -3950,7 +3950,7 @@
                   <w:tcPr>
                     <w:tcW w:w="2438" w:type="dxa"/>
                     <w:tcBorders>
-                      <w:top w:val="single" w:sz="4" w:space="0" w:color="auto"/>
+                      <w:top w:val="single" w:color="auto" w:sz="4" w:space="0"/>
                     </w:tcBorders>
                     <w:tcMar>
                       <w:left w:w="57" w:type="dxa"/>
@@ -3974,7 +3974,7 @@
               <w:sdt>
                 <w:sdtPr>
                   <w:rPr>
-                    <w:rFonts w:ascii="Segoe UI" w:eastAsiaTheme="minorEastAsia" w:hAnsi="Segoe UI" w:cs="Segoe UI"/>
+                    <w:rFonts w:ascii="Segoe UI" w:hAnsi="Segoe UI" w:cs="Segoe UI" w:eastAsiaTheme="minorEastAsia"/>
                     <w:sz w:val="14"/>
                     <w:szCs w:val="14"/>
                   </w:rPr>
@@ -3988,7 +3988,7 @@
                   <w:sdt>
                     <w:sdtPr>
                       <w:rPr>
-                        <w:rFonts w:ascii="Segoe UI" w:eastAsiaTheme="minorEastAsia" w:hAnsi="Segoe UI" w:cs="Segoe UI"/>
+                        <w:rFonts w:ascii="Segoe UI" w:hAnsi="Segoe UI" w:cs="Segoe UI" w:eastAsiaTheme="minorEastAsia"/>
                         <w:sz w:val="14"/>
                         <w:szCs w:val="14"/>
                       </w:rPr>
@@ -4004,7 +4004,7 @@
                           <w:tcPr>
                             <w:tcW w:w="1133" w:type="dxa"/>
                             <w:tcBorders>
-                              <w:bottom w:val="single" w:sz="4" w:space="0" w:color="AEAAAA" w:themeColor="background2" w:themeShade="BF"/>
+                              <w:bottom w:val="single" w:color="AEAAAA" w:themeColor="background2" w:themeShade="BF" w:sz="4" w:space="0"/>
                             </w:tcBorders>
                             <w:tcMar>
                               <w:left w:w="57" w:type="dxa"/>
@@ -4054,7 +4054,7 @@
                           <w:tcPr>
                             <w:tcW w:w="964" w:type="dxa"/>
                             <w:tcBorders>
-                              <w:bottom w:val="single" w:sz="4" w:space="0" w:color="AEAAAA" w:themeColor="background2" w:themeShade="BF"/>
+                              <w:bottom w:val="single" w:color="AEAAAA" w:themeColor="background2" w:themeShade="BF" w:sz="4" w:space="0"/>
                             </w:tcBorders>
                             <w:tcMar>
                               <w:left w:w="57" w:type="dxa"/>
@@ -4105,7 +4105,7 @@
                             <w:tcW w:w="6011" w:type="dxa"/>
                             <w:gridSpan w:val="7"/>
                             <w:tcBorders>
-                              <w:bottom w:val="single" w:sz="4" w:space="0" w:color="AEAAAA" w:themeColor="background2" w:themeShade="BF"/>
+                              <w:bottom w:val="single" w:color="AEAAAA" w:themeColor="background2" w:themeShade="BF" w:sz="4" w:space="0"/>
                             </w:tcBorders>
                             <w:tcMar>
                               <w:left w:w="57" w:type="dxa"/>
@@ -4155,7 +4155,7 @@
                           <w:tcPr>
                             <w:tcW w:w="2438" w:type="dxa"/>
                             <w:tcBorders>
-                              <w:bottom w:val="single" w:sz="4" w:space="0" w:color="AEAAAA" w:themeColor="background2" w:themeShade="BF"/>
+                              <w:bottom w:val="single" w:color="AEAAAA" w:themeColor="background2" w:themeShade="BF" w:sz="4" w:space="0"/>
                             </w:tcBorders>
                             <w:tcMar>
                               <w:left w:w="57" w:type="dxa"/>
@@ -4207,8 +4207,8 @@
                           <w:tcPr>
                             <w:tcW w:w="1133" w:type="dxa"/>
                             <w:tcBorders>
-                              <w:top w:val="single" w:sz="4" w:space="0" w:color="AEAAAA" w:themeColor="background2" w:themeShade="BF"/>
-                              <w:bottom w:val="single" w:sz="4" w:space="0" w:color="AEAAAA" w:themeColor="background2" w:themeShade="BF"/>
+                              <w:top w:val="single" w:color="AEAAAA" w:themeColor="background2" w:themeShade="BF" w:sz="4" w:space="0"/>
+                              <w:bottom w:val="single" w:color="AEAAAA" w:themeColor="background2" w:themeShade="BF" w:sz="4" w:space="0"/>
                             </w:tcBorders>
                             <w:tcMar>
                               <w:left w:w="170" w:type="dxa"/>
@@ -4244,8 +4244,8 @@
                           <w:tcPr>
                             <w:tcW w:w="964" w:type="dxa"/>
                             <w:tcBorders>
-                              <w:top w:val="single" w:sz="4" w:space="0" w:color="AEAAAA" w:themeColor="background2" w:themeShade="BF"/>
-                              <w:bottom w:val="single" w:sz="4" w:space="0" w:color="AEAAAA" w:themeColor="background2" w:themeShade="BF"/>
+                              <w:top w:val="single" w:color="AEAAAA" w:themeColor="background2" w:themeShade="BF" w:sz="4" w:space="0"/>
+                              <w:bottom w:val="single" w:color="AEAAAA" w:themeColor="background2" w:themeShade="BF" w:sz="4" w:space="0"/>
                             </w:tcBorders>
                             <w:tcMar>
                               <w:left w:w="57" w:type="dxa"/>
@@ -4281,8 +4281,8 @@
                           <w:tcPr>
                             <w:tcW w:w="567" w:type="dxa"/>
                             <w:tcBorders>
-                              <w:top w:val="single" w:sz="4" w:space="0" w:color="AEAAAA" w:themeColor="background2" w:themeShade="BF"/>
-                              <w:bottom w:val="single" w:sz="4" w:space="0" w:color="AEAAAA" w:themeColor="background2" w:themeShade="BF"/>
+                              <w:top w:val="single" w:color="AEAAAA" w:themeColor="background2" w:themeShade="BF" w:sz="4" w:space="0"/>
+                              <w:bottom w:val="single" w:color="AEAAAA" w:themeColor="background2" w:themeShade="BF" w:sz="4" w:space="0"/>
                             </w:tcBorders>
                             <w:tcMar>
                               <w:left w:w="57" w:type="dxa"/>
@@ -4318,8 +4318,8 @@
                           <w:tcPr>
                             <w:tcW w:w="851" w:type="dxa"/>
                             <w:tcBorders>
-                              <w:top w:val="single" w:sz="4" w:space="0" w:color="AEAAAA" w:themeColor="background2" w:themeShade="BF"/>
-                              <w:bottom w:val="single" w:sz="4" w:space="0" w:color="AEAAAA" w:themeColor="background2" w:themeShade="BF"/>
+                              <w:top w:val="single" w:color="AEAAAA" w:themeColor="background2" w:themeShade="BF" w:sz="4" w:space="0"/>
+                              <w:bottom w:val="single" w:color="AEAAAA" w:themeColor="background2" w:themeShade="BF" w:sz="4" w:space="0"/>
                             </w:tcBorders>
                             <w:tcMar>
                               <w:left w:w="57" w:type="dxa"/>
@@ -4355,8 +4355,8 @@
                           <w:tcPr>
                             <w:tcW w:w="964" w:type="dxa"/>
                             <w:tcBorders>
-                              <w:top w:val="single" w:sz="4" w:space="0" w:color="AEAAAA" w:themeColor="background2" w:themeShade="BF"/>
-                              <w:bottom w:val="single" w:sz="4" w:space="0" w:color="AEAAAA" w:themeColor="background2" w:themeShade="BF"/>
+                              <w:top w:val="single" w:color="AEAAAA" w:themeColor="background2" w:themeShade="BF" w:sz="4" w:space="0"/>
+                              <w:bottom w:val="single" w:color="AEAAAA" w:themeColor="background2" w:themeShade="BF" w:sz="4" w:space="0"/>
                             </w:tcBorders>
                             <w:tcMar>
                               <w:left w:w="57" w:type="dxa"/>
@@ -4392,8 +4392,8 @@
                           <w:tcPr>
                             <w:tcW w:w="1021" w:type="dxa"/>
                             <w:tcBorders>
-                              <w:top w:val="single" w:sz="4" w:space="0" w:color="AEAAAA" w:themeColor="background2" w:themeShade="BF"/>
-                              <w:bottom w:val="single" w:sz="4" w:space="0" w:color="AEAAAA" w:themeColor="background2" w:themeShade="BF"/>
+                              <w:top w:val="single" w:color="AEAAAA" w:themeColor="background2" w:themeShade="BF" w:sz="4" w:space="0"/>
+                              <w:bottom w:val="single" w:color="AEAAAA" w:themeColor="background2" w:themeShade="BF" w:sz="4" w:space="0"/>
                             </w:tcBorders>
                             <w:tcMar>
                               <w:left w:w="57" w:type="dxa"/>
@@ -4429,8 +4429,8 @@
                           <w:tcPr>
                             <w:tcW w:w="907" w:type="dxa"/>
                             <w:tcBorders>
-                              <w:top w:val="single" w:sz="4" w:space="0" w:color="AEAAAA" w:themeColor="background2" w:themeShade="BF"/>
-                              <w:bottom w:val="single" w:sz="4" w:space="0" w:color="AEAAAA" w:themeColor="background2" w:themeShade="BF"/>
+                              <w:top w:val="single" w:color="AEAAAA" w:themeColor="background2" w:themeShade="BF" w:sz="4" w:space="0"/>
+                              <w:bottom w:val="single" w:color="AEAAAA" w:themeColor="background2" w:themeShade="BF" w:sz="4" w:space="0"/>
                             </w:tcBorders>
                             <w:tcMar>
                               <w:left w:w="57" w:type="dxa"/>
@@ -4466,8 +4466,8 @@
                           <w:tcPr>
                             <w:tcW w:w="794" w:type="dxa"/>
                             <w:tcBorders>
-                              <w:top w:val="single" w:sz="4" w:space="0" w:color="AEAAAA" w:themeColor="background2" w:themeShade="BF"/>
-                              <w:bottom w:val="single" w:sz="4" w:space="0" w:color="AEAAAA" w:themeColor="background2" w:themeShade="BF"/>
+                              <w:top w:val="single" w:color="AEAAAA" w:themeColor="background2" w:themeShade="BF" w:sz="4" w:space="0"/>
+                              <w:bottom w:val="single" w:color="AEAAAA" w:themeColor="background2" w:themeShade="BF" w:sz="4" w:space="0"/>
                             </w:tcBorders>
                             <w:tcMar>
                               <w:left w:w="57" w:type="dxa"/>
@@ -4503,8 +4503,8 @@
                           <w:tcPr>
                             <w:tcW w:w="907" w:type="dxa"/>
                             <w:tcBorders>
-                              <w:top w:val="single" w:sz="4" w:space="0" w:color="AEAAAA" w:themeColor="background2" w:themeShade="BF"/>
-                              <w:bottom w:val="single" w:sz="4" w:space="0" w:color="AEAAAA" w:themeColor="background2" w:themeShade="BF"/>
+                              <w:top w:val="single" w:color="AEAAAA" w:themeColor="background2" w:themeShade="BF" w:sz="4" w:space="0"/>
+                              <w:bottom w:val="single" w:color="AEAAAA" w:themeColor="background2" w:themeShade="BF" w:sz="4" w:space="0"/>
                             </w:tcBorders>
                             <w:tcMar>
                               <w:left w:w="57" w:type="dxa"/>
@@ -4540,8 +4540,8 @@
                           <w:tcPr>
                             <w:tcW w:w="2438" w:type="dxa"/>
                             <w:tcBorders>
-                              <w:top w:val="single" w:sz="4" w:space="0" w:color="AEAAAA" w:themeColor="background2" w:themeShade="BF"/>
-                              <w:bottom w:val="single" w:sz="4" w:space="0" w:color="AEAAAA" w:themeColor="background2" w:themeShade="BF"/>
+                              <w:top w:val="single" w:color="AEAAAA" w:themeColor="background2" w:themeShade="BF" w:sz="4" w:space="0"/>
+                              <w:bottom w:val="single" w:color="AEAAAA" w:themeColor="background2" w:themeShade="BF" w:sz="4" w:space="0"/>
                             </w:tcBorders>
                             <w:tcMar>
                               <w:left w:w="57" w:type="dxa"/>
@@ -4576,13 +4576,13 @@
                       </w:tr>
                       <w:tr>
                         <w:trPr>
-                          <w:trHeight w:hRule="exact" w:val="57"/>
+                          <w:trHeight w:val="57" w:hRule="exact"/>
                         </w:trPr>
                         <w:tc>
                           <w:tcPr>
                             <w:tcW w:w="1133" w:type="dxa"/>
                             <w:tcBorders>
-                              <w:top w:val="single" w:sz="4" w:space="0" w:color="AEAAAA" w:themeColor="background2" w:themeShade="BF"/>
+                              <w:top w:val="single" w:color="AEAAAA" w:themeColor="background2" w:themeShade="BF" w:sz="4" w:space="0"/>
                             </w:tcBorders>
                             <w:tcMar>
                               <w:left w:w="57" w:type="dxa"/>
@@ -4599,7 +4599,7 @@
                           <w:tcPr>
                             <w:tcW w:w="964" w:type="dxa"/>
                             <w:tcBorders>
-                              <w:top w:val="single" w:sz="4" w:space="0" w:color="AEAAAA" w:themeColor="background2" w:themeShade="BF"/>
+                              <w:top w:val="single" w:color="AEAAAA" w:themeColor="background2" w:themeShade="BF" w:sz="4" w:space="0"/>
                             </w:tcBorders>
                             <w:tcMar>
                               <w:left w:w="57" w:type="dxa"/>
@@ -4616,7 +4616,7 @@
                           <w:tcPr>
                             <w:tcW w:w="567" w:type="dxa"/>
                             <w:tcBorders>
-                              <w:top w:val="single" w:sz="4" w:space="0" w:color="AEAAAA" w:themeColor="background2" w:themeShade="BF"/>
+                              <w:top w:val="single" w:color="AEAAAA" w:themeColor="background2" w:themeShade="BF" w:sz="4" w:space="0"/>
                             </w:tcBorders>
                             <w:tcMar>
                               <w:left w:w="57" w:type="dxa"/>
@@ -4633,7 +4633,7 @@
                           <w:tcPr>
                             <w:tcW w:w="851" w:type="dxa"/>
                             <w:tcBorders>
-                              <w:top w:val="single" w:sz="4" w:space="0" w:color="AEAAAA" w:themeColor="background2" w:themeShade="BF"/>
+                              <w:top w:val="single" w:color="AEAAAA" w:themeColor="background2" w:themeShade="BF" w:sz="4" w:space="0"/>
                             </w:tcBorders>
                             <w:tcMar>
                               <w:left w:w="57" w:type="dxa"/>
@@ -4650,7 +4650,7 @@
                           <w:tcPr>
                             <w:tcW w:w="964" w:type="dxa"/>
                             <w:tcBorders>
-                              <w:top w:val="single" w:sz="4" w:space="0" w:color="AEAAAA" w:themeColor="background2" w:themeShade="BF"/>
+                              <w:top w:val="single" w:color="AEAAAA" w:themeColor="background2" w:themeShade="BF" w:sz="4" w:space="0"/>
                             </w:tcBorders>
                             <w:tcMar>
                               <w:left w:w="57" w:type="dxa"/>
@@ -4667,7 +4667,7 @@
                           <w:tcPr>
                             <w:tcW w:w="1021" w:type="dxa"/>
                             <w:tcBorders>
-                              <w:top w:val="single" w:sz="4" w:space="0" w:color="AEAAAA" w:themeColor="background2" w:themeShade="BF"/>
+                              <w:top w:val="single" w:color="AEAAAA" w:themeColor="background2" w:themeShade="BF" w:sz="4" w:space="0"/>
                             </w:tcBorders>
                             <w:tcMar>
                               <w:left w:w="57" w:type="dxa"/>
@@ -4684,7 +4684,7 @@
                           <w:tcPr>
                             <w:tcW w:w="907" w:type="dxa"/>
                             <w:tcBorders>
-                              <w:top w:val="single" w:sz="4" w:space="0" w:color="AEAAAA" w:themeColor="background2" w:themeShade="BF"/>
+                              <w:top w:val="single" w:color="AEAAAA" w:themeColor="background2" w:themeShade="BF" w:sz="4" w:space="0"/>
                             </w:tcBorders>
                             <w:tcMar>
                               <w:left w:w="57" w:type="dxa"/>
@@ -4701,7 +4701,7 @@
                           <w:tcPr>
                             <w:tcW w:w="794" w:type="dxa"/>
                             <w:tcBorders>
-                              <w:top w:val="single" w:sz="4" w:space="0" w:color="AEAAAA" w:themeColor="background2" w:themeShade="BF"/>
+                              <w:top w:val="single" w:color="AEAAAA" w:themeColor="background2" w:themeShade="BF" w:sz="4" w:space="0"/>
                             </w:tcBorders>
                             <w:tcMar>
                               <w:left w:w="57" w:type="dxa"/>
@@ -4718,7 +4718,7 @@
                           <w:tcPr>
                             <w:tcW w:w="907" w:type="dxa"/>
                             <w:tcBorders>
-                              <w:top w:val="single" w:sz="4" w:space="0" w:color="AEAAAA" w:themeColor="background2" w:themeShade="BF"/>
+                              <w:top w:val="single" w:color="AEAAAA" w:themeColor="background2" w:themeShade="BF" w:sz="4" w:space="0"/>
                             </w:tcBorders>
                             <w:tcMar>
                               <w:left w:w="57" w:type="dxa"/>
@@ -4735,7 +4735,7 @@
                           <w:tcPr>
                             <w:tcW w:w="2438" w:type="dxa"/>
                             <w:tcBorders>
-                              <w:top w:val="single" w:sz="4" w:space="0" w:color="AEAAAA" w:themeColor="background2" w:themeShade="BF"/>
+                              <w:top w:val="single" w:color="AEAAAA" w:themeColor="background2" w:themeShade="BF" w:sz="4" w:space="0"/>
                             </w:tcBorders>
                             <w:tcMar>
                               <w:left w:w="57" w:type="dxa"/>
@@ -5169,12 +5169,12 @@
       <w:tblW w:w="5000" w:type="pct"/>
       <w:tblCellSpacing w:w="11" w:type="dxa"/>
       <w:tblBorders>
-        <w:top w:val="none" w:sz="0" w:space="0" w:color="auto"/>
-        <w:left w:val="none" w:sz="0" w:space="0" w:color="auto"/>
-        <w:bottom w:val="none" w:sz="0" w:space="0" w:color="auto"/>
-        <w:right w:val="none" w:sz="0" w:space="0" w:color="auto"/>
-        <w:insideH w:val="none" w:sz="0" w:space="0" w:color="auto"/>
-        <w:insideV w:val="none" w:sz="0" w:space="0" w:color="auto"/>
+        <w:top w:val="none" w:color="auto" w:sz="0" w:space="0"/>
+        <w:left w:val="none" w:color="auto" w:sz="0" w:space="0"/>
+        <w:bottom w:val="none" w:color="auto" w:sz="0" w:space="0"/>
+        <w:right w:val="none" w:color="auto" w:sz="0" w:space="0"/>
+        <w:insideH w:val="none" w:color="auto" w:sz="0" w:space="0"/>
+        <w:insideV w:val="none" w:color="auto" w:sz="0" w:space="0"/>
       </w:tblBorders>
       <w:tblCellMar>
         <w:left w:w="0" w:type="dxa"/>
@@ -5200,12 +5200,12 @@
             <w:tblStyle w:val="TableGrid"/>
             <w:tblW w:w="5000" w:type="pct"/>
             <w:tblBorders>
-              <w:top w:val="none" w:sz="0" w:space="0" w:color="auto"/>
-              <w:left w:val="none" w:sz="0" w:space="0" w:color="auto"/>
-              <w:bottom w:val="none" w:sz="0" w:space="0" w:color="auto"/>
-              <w:right w:val="none" w:sz="0" w:space="0" w:color="auto"/>
-              <w:insideH w:val="none" w:sz="0" w:space="0" w:color="auto"/>
-              <w:insideV w:val="none" w:sz="0" w:space="0" w:color="auto"/>
+              <w:top w:val="none" w:color="auto" w:sz="0" w:space="0"/>
+              <w:left w:val="none" w:color="auto" w:sz="0" w:space="0"/>
+              <w:bottom w:val="none" w:color="auto" w:sz="0" w:space="0"/>
+              <w:right w:val="none" w:color="auto" w:sz="0" w:space="0"/>
+              <w:insideH w:val="none" w:color="auto" w:sz="0" w:space="0"/>
+              <w:insideV w:val="none" w:color="auto" w:sz="0" w:space="0"/>
             </w:tblBorders>
             <w:tblCellMar>
               <w:left w:w="0" w:type="dxa"/>
@@ -5287,12 +5287,12 @@
       <w:tblStyle w:val="TableGrid"/>
       <w:tblW w:w="5000" w:type="pct"/>
       <w:tblBorders>
-        <w:top w:val="none" w:sz="0" w:space="0" w:color="auto"/>
-        <w:left w:val="none" w:sz="0" w:space="0" w:color="auto"/>
-        <w:bottom w:val="none" w:sz="0" w:space="0" w:color="auto"/>
-        <w:right w:val="none" w:sz="0" w:space="0" w:color="auto"/>
-        <w:insideH w:val="none" w:sz="0" w:space="0" w:color="auto"/>
-        <w:insideV w:val="none" w:sz="0" w:space="0" w:color="auto"/>
+        <w:top w:val="none" w:color="auto" w:sz="0" w:space="0"/>
+        <w:left w:val="none" w:color="auto" w:sz="0" w:space="0"/>
+        <w:bottom w:val="none" w:color="auto" w:sz="0" w:space="0"/>
+        <w:right w:val="none" w:color="auto" w:sz="0" w:space="0"/>
+        <w:insideH w:val="none" w:color="auto" w:sz="0" w:space="0"/>
+        <w:insideV w:val="none" w:color="auto" w:sz="0" w:space="0"/>
       </w:tblBorders>
       <w:tblLayout w:type="fixed"/>
       <w:tblCellMar>
@@ -5916,12 +5916,12 @@
       <w:tblStyle w:val="TableGrid"/>
       <w:tblW w:w="5000" w:type="pct"/>
       <w:tblBorders>
-        <w:top w:val="none" w:sz="0" w:space="0" w:color="auto"/>
-        <w:left w:val="none" w:sz="0" w:space="0" w:color="auto"/>
-        <w:bottom w:val="none" w:sz="0" w:space="0" w:color="auto"/>
-        <w:right w:val="none" w:sz="0" w:space="0" w:color="auto"/>
-        <w:insideH w:val="none" w:sz="0" w:space="0" w:color="auto"/>
-        <w:insideV w:val="none" w:sz="0" w:space="0" w:color="auto"/>
+        <w:top w:val="none" w:color="auto" w:sz="0" w:space="0"/>
+        <w:left w:val="none" w:color="auto" w:sz="0" w:space="0"/>
+        <w:bottom w:val="none" w:color="auto" w:sz="0" w:space="0"/>
+        <w:right w:val="none" w:color="auto" w:sz="0" w:space="0"/>
+        <w:insideH w:val="none" w:color="auto" w:sz="0" w:space="0"/>
+        <w:insideV w:val="none" w:color="auto" w:sz="0" w:space="0"/>
       </w:tblBorders>
       <w:tblCellMar>
         <w:left w:w="0" w:type="dxa"/>
@@ -6152,18 +6152,18 @@
 </file>
 
 <file path=word/header2.xml><?xml version="1.0" encoding="utf-8"?>
-<w:hdr xmlns:wpc="http://schemas.microsoft.com/office/word/2010/wordprocessingCanvas" xmlns:cx="http://schemas.microsoft.com/office/drawing/2014/chartex" xmlns:cx1="http://schemas.microsoft.com/office/drawing/2015/9/8/chartex" xmlns:cx2="http://schemas.microsoft.com/office/drawing/2015/10/21/chartex" xmlns:cx3="http://schemas.microsoft.com/office/drawing/2016/5/9/chartex" xmlns:cx4="http://schemas.microsoft.com/office/drawing/2016/5/10/chartex" xmlns:cx5="http://schemas.microsoft.com/office/drawing/2016/5/11/chartex" xmlns:cx6="http://schemas.microsoft.com/office/drawing/2016/5/12/chartex" xmlns:cx7="http://schemas.microsoft.com/office/drawing/2016/5/13/chartex" xmlns:cx8="http://schemas.microsoft.com/office/drawing/2016/5/14/chartex" xmlns:mc="http://schemas.openxmlformats.org/markup-compatibility/2006" xmlns:aink="http://schemas.microsoft.com/office/drawing/2016/ink" xmlns:am3d="http://schemas.microsoft.com/office/drawing/2017/model3d" xmlns:o="urn:schemas-microsoft-com:office:office" xmlns:oel="http://schemas.microsoft.com/office/2019/extlst" xmlns:r="http://schemas.openxmlformats.org/officeDocument/2006/relationships" xmlns:m="http://schemas.openxmlformats.org/officeDocument/2006/math" xmlns:v="urn:schemas-microsoft-com:vml" xmlns:wp14="http://schemas.microsoft.com/office/word/2010/wordprocessingDrawing" xmlns:wp="http://schemas.openxmlformats.org/drawingml/2006/wordprocessingDrawing" xmlns:w10="urn:schemas-microsoft-com:office:word" xmlns:w="http://schemas.openxmlformats.org/wordprocessingml/2006/main" xmlns:w14="http://schemas.microsoft.com/office/word/2010/wordml" xmlns:w15="http://schemas.microsoft.com/office/word/2012/wordml" xmlns:w16cex="http://schemas.microsoft.com/office/word/2018/wordml/cex" xmlns:w16cid="http://schemas.microsoft.com/office/word/2016/wordml/cid" xmlns:w16="http://schemas.microsoft.com/office/word/2018/wordml" xmlns:w16du="http://schemas.microsoft.com/office/word/2023/wordml/word16du" xmlns:w16sdtdh="http://schemas.microsoft.com/office/word/2020/wordml/sdtdatahash" xmlns:w16sdtfl="http://schemas.microsoft.com/office/word/2024/wordml/sdtformatlock" xmlns:w16se="http://schemas.microsoft.com/office/word/2015/wordml/symex" xmlns:wpg="http://schemas.microsoft.com/office/word/2010/wordprocessingGroup" xmlns:wpi="http://schemas.microsoft.com/office/word/2010/wordprocessingInk" xmlns:wne="http://schemas.microsoft.com/office/word/2006/wordml" xmlns:wps="http://schemas.microsoft.com/office/word/2010/wordprocessingShape" mc:Ignorable="w14 w15 w16se w16cid w16 w16cex w16sdtdh w16sdtfl w16du wp14">
+<w:hdr xmlns:a="http://schemas.openxmlformats.org/drawingml/2006/main" xmlns:pic="http://schemas.openxmlformats.org/drawingml/2006/picture" xmlns:wpc="http://schemas.microsoft.com/office/word/2010/wordprocessingCanvas" xmlns:cx="http://schemas.microsoft.com/office/drawing/2014/chartex" xmlns:cx1="http://schemas.microsoft.com/office/drawing/2015/9/8/chartex" xmlns:cx2="http://schemas.microsoft.com/office/drawing/2015/10/21/chartex" xmlns:cx3="http://schemas.microsoft.com/office/drawing/2016/5/9/chartex" xmlns:cx4="http://schemas.microsoft.com/office/drawing/2016/5/10/chartex" xmlns:cx5="http://schemas.microsoft.com/office/drawing/2016/5/11/chartex" xmlns:cx6="http://schemas.microsoft.com/office/drawing/2016/5/12/chartex" xmlns:cx7="http://schemas.microsoft.com/office/drawing/2016/5/13/chartex" xmlns:cx8="http://schemas.microsoft.com/office/drawing/2016/5/14/chartex" xmlns:mc="http://schemas.openxmlformats.org/markup-compatibility/2006" xmlns:aink="http://schemas.microsoft.com/office/drawing/2016/ink" xmlns:am3d="http://schemas.microsoft.com/office/drawing/2017/model3d" xmlns:o="urn:schemas-microsoft-com:office:office" xmlns:oel="http://schemas.microsoft.com/office/2019/extlst" xmlns:r="http://schemas.openxmlformats.org/officeDocument/2006/relationships" xmlns:m="http://schemas.openxmlformats.org/officeDocument/2006/math" xmlns:v="urn:schemas-microsoft-com:vml" xmlns:wp14="http://schemas.microsoft.com/office/word/2010/wordprocessingDrawing" xmlns:wp="http://schemas.openxmlformats.org/drawingml/2006/wordprocessingDrawing" xmlns:w10="urn:schemas-microsoft-com:office:word" xmlns:w="http://schemas.openxmlformats.org/wordprocessingml/2006/main" xmlns:w14="http://schemas.microsoft.com/office/word/2010/wordml" xmlns:w15="http://schemas.microsoft.com/office/word/2012/wordml" xmlns:w16cex="http://schemas.microsoft.com/office/word/2018/wordml/cex" xmlns:w16cid="http://schemas.microsoft.com/office/word/2016/wordml/cid" xmlns:w16="http://schemas.microsoft.com/office/word/2018/wordml" xmlns:w16du="http://schemas.microsoft.com/office/word/2023/wordml/word16du" xmlns:w16sdtdh="http://schemas.microsoft.com/office/word/2020/wordml/sdtdatahash" xmlns:w16sdtfl="http://schemas.microsoft.com/office/word/2024/wordml/sdtformatlock" xmlns:w16se="http://schemas.microsoft.com/office/word/2015/wordml/symex" xmlns:wpg="http://schemas.microsoft.com/office/word/2010/wordprocessingGroup" xmlns:wpi="http://schemas.microsoft.com/office/word/2010/wordprocessingInk" xmlns:wne="http://schemas.microsoft.com/office/word/2006/wordml" xmlns:wps="http://schemas.microsoft.com/office/word/2010/wordprocessingShape" mc:Ignorable="w14 w15 w16se w16cid w16 w16cex w16sdtdh w16sdtfl w16du wp14">
   <w:tbl>
     <w:tblPr>
       <w:tblStyle w:val="TableGrid"/>
       <w:tblW w:w="5000" w:type="pct"/>
       <w:tblBorders>
-        <w:top w:val="none" w:sz="0" w:space="0" w:color="auto"/>
-        <w:left w:val="none" w:sz="0" w:space="0" w:color="auto"/>
-        <w:bottom w:val="none" w:sz="0" w:space="0" w:color="auto"/>
-        <w:right w:val="none" w:sz="0" w:space="0" w:color="auto"/>
-        <w:insideH w:val="none" w:sz="0" w:space="0" w:color="auto"/>
-        <w:insideV w:val="none" w:sz="0" w:space="0" w:color="auto"/>
+        <w:top w:val="none" w:color="auto" w:sz="0" w:space="0"/>
+        <w:left w:val="none" w:color="auto" w:sz="0" w:space="0"/>
+        <w:bottom w:val="none" w:color="auto" w:sz="0" w:space="0"/>
+        <w:right w:val="none" w:color="auto" w:sz="0" w:space="0"/>
+        <w:insideH w:val="none" w:color="auto" w:sz="0" w:space="0"/>
+        <w:insideV w:val="none" w:color="auto" w:sz="0" w:space="0"/>
       </w:tblBorders>
       <w:tblCellMar>
         <w:left w:w="0" w:type="dxa"/>
@@ -10380,7 +10380,9 @@
 <b:Sources xmlns:b="http://schemas.openxmlformats.org/officeDocument/2006/bibliography" xmlns="http://schemas.openxmlformats.org/officeDocument/2006/bibliography" SelectedStyle="\APASixthEditionOfficeOnline.xsl" StyleName="APA" Version="6"/>
 </file>
 
-<file path=customXml/item2.xml>��< ? x m l   v e r s i o n = " 1 . 0 "   e n c o d i n g = " u t f - 1 6 " ? > < N a v W o r d R e p o r t X m l P a r t   x m l n s = " u r n : m i c r o s o f t - d y n a m i c s - n a v / r e p o r t s / S t a n d a r d _ S a l e s _ I n v o i c e / 1 3 0 6 / " > +<file path=customXml/item2.xml>��< ? x m l   v e r s i o n = " 1 . 0 "   e n c o d i n g = " u t f - 1 6 " ? > + 
+ < N a v W o r d R e p o r t X m l P a r t   x m l n s = " u r n : m i c r o s o f t - d y n a m i c s - n a v / r e p o r t s / S t a n d a r d _ S a l e s _ I n v o i c e / 1 3 0 6 / " >   
      < B C R e p o r t I n f o r m a t i o n >   
@@ -10524,7 +10526,7 @@
  
          < C o m p a n y P h o n e N o _ L b l > C o m p a n y P h o n e N o _ L b l < / C o m p a n y P h o n e N o _ L b l >   
-         < C o m p a n y P i c t u r e > C o m p a n y P i c t u r e < / C o m p a n y P i c t u r e > +         < C o m p a n y P i c t u r e   / >   
          < C o m p a n y R e g i s t r a t i o n N u m b e r > C o m p a n y R e g i s t r a t i o n N u m b e r < / C o m p a n y R e g i s t r a t i o n N u m b e r >   
@@ -10952,7 +10954,7 @@
  
          < P a y m e n t R e p o r t i n g A r g u m e n t >   
-             < P a y m e n t S e r v i c e L o g o > P a y m e n t S e r v i c e L o g o < / P a y m e n t S e r v i c e L o g o > +             < P a y m e n t S e r v i c e L o g o   / >   
              < P a y m e n t S e r v i c e L o g o _ U r l > P a y m e n t S e r v i c e L o g o _ U r l < / P a y m e n t S e r v i c e L o g o _ U r l >   

</xml_diff>